<commit_message>
Commento menu in ApplicazioneTest. DocAggiornata. MappeConEventoMenu
</commit_message>
<xml_diff>
--- a/TesinaIS2GalliGravinaValletta.docx
+++ b/TesinaIS2GalliGravinaValletta.docx
@@ -1437,7 +1437,21 @@
           <w:rFonts w:ascii="Times New Roman" w:hAnsi="Times New Roman" w:cs="Times New Roman"/>
           <w:sz w:val="24"/>
         </w:rPr>
-        <w:t xml:space="preserve">I casi di test di sistema o della GUI scritti con Android Espresso sono eseguibili solo su emulatori o dispositivi reali. Una soluzione alternativa che permette di eseguire test senza utilizzare emulatori è rappresentata dal framework Robolectric. In pratica esso mette a disposizione implementazioni alternative (mock) di alcune versioni del framework Android. Scegliendo Robolectric coe esecutore di test, questi verranno eseguiti in un ambiente mock, che fa uso di una macchina virtuale locale anziché di emulatori o dispositivi. Il codice viene eseguito su una macchina virtuale Android, che in qualche modo sostituisce automaticamente con mock tutte le classi necessarie all’esecuzione del test. </w:t>
+        <w:t>I casi di test di sistema o della GUI scritti con Android Espresso sono eseguibili solo su emulatori o dispositivi reali. Una soluzione alternativa che permette di eseguire test senza utilizzare emulatori è rappresentata dal framework Robolectric. In pratica esso mette a disposizione implementazioni alternative (mock) di alcune versioni del framework Android. Scegliendo Robolectric co</w:t>
+      </w:r>
+      <w:r>
+        <w:rPr>
+          <w:rFonts w:ascii="Times New Roman" w:hAnsi="Times New Roman" w:cs="Times New Roman"/>
+          <w:sz w:val="24"/>
+        </w:rPr>
+        <w:t>m</w:t>
+      </w:r>
+      <w:r>
+        <w:rPr>
+          <w:rFonts w:ascii="Times New Roman" w:hAnsi="Times New Roman" w:cs="Times New Roman"/>
+          <w:sz w:val="24"/>
+        </w:rPr>
+        <w:t xml:space="preserve">e esecutore di test, questi verranno eseguiti in un ambiente mock, che fa uso di una macchina virtuale locale anziché di emulatori o dispositivi. Il codice viene eseguito su una macchina virtuale Android, che in qualche modo sostituisce automaticamente con mock tutte le classi necessarie all’esecuzione del test. </w:t>
       </w:r>
     </w:p>
     <w:p>
@@ -1778,34 +1792,1357 @@
         </w:rPr>
         <w:t xml:space="preserve">Con l’ausilio delle corrispondenze trovate è stato possibile generare dei test in Espresso e Robotium ed effettuare le traduzioni in Robolectric. In particolare per l’applicazione MuchLife </w:t>
       </w:r>
-    </w:p>
-    <w:p>
-      <w:pPr>
-        <w:rPr>
-          <w:rFonts w:ascii="Times New Roman" w:hAnsi="Times New Roman" w:cs="Times New Roman"/>
-          <w:sz w:val="24"/>
-        </w:rPr>
-      </w:pPr>
-      <w:r>
-        <w:rPr>
-          <w:rFonts w:ascii="Times New Roman" w:hAnsi="Times New Roman" w:cs="Times New Roman"/>
-          <w:sz w:val="24"/>
-        </w:rPr>
-        <w:t>//mancano le cose di antonio</w:t>
-      </w:r>
-    </w:p>
-    <w:p>
-      <w:pPr>
-        <w:rPr>
-          <w:rFonts w:ascii="Times New Roman" w:hAnsi="Times New Roman" w:cs="Times New Roman"/>
-          <w:sz w:val="24"/>
-        </w:rPr>
-      </w:pPr>
-      <w:r>
-        <w:rPr>
-          <w:rFonts w:ascii="Times New Roman" w:hAnsi="Times New Roman" w:cs="Times New Roman"/>
-          <w:sz w:val="24"/>
-        </w:rPr>
+      <w:r>
+        <w:rPr>
+          <w:rFonts w:ascii="Times New Roman" w:hAnsi="Times New Roman" w:cs="Times New Roman"/>
+          <w:sz w:val="24"/>
+        </w:rPr>
+        <w:t>è stato creato il test Prova.java tramite il recorder automatico di Espresso e successivam</w:t>
+      </w:r>
+      <w:r>
+        <w:rPr>
+          <w:rFonts w:ascii="Times New Roman" w:hAnsi="Times New Roman" w:cs="Times New Roman"/>
+          <w:sz w:val="24"/>
+        </w:rPr>
+        <w:t>ent</w:t>
+      </w:r>
+      <w:r>
+        <w:rPr>
+          <w:rFonts w:ascii="Times New Roman" w:hAnsi="Times New Roman" w:cs="Times New Roman"/>
+          <w:sz w:val="24"/>
+        </w:rPr>
+        <w:t xml:space="preserve">e tale test è stato tradotto al fine di verificare le corrispondenze in Robolectric, creando quindi il test ProvaRobolectric.java. Di seguito sono riportati alcuni esempi di corrispondenze dei due test: </w:t>
+      </w:r>
+    </w:p>
+    <w:p>
+      <w:pPr>
+        <w:pStyle w:val="Paragrafoelenco"/>
+        <w:numPr>
+          <w:ilvl w:val="0"/>
+          <w:numId w:val="10"/>
+        </w:numPr>
+        <w:rPr>
+          <w:rFonts w:ascii="Times New Roman" w:hAnsi="Times New Roman" w:cs="Times New Roman"/>
+          <w:i/>
+          <w:sz w:val="24"/>
+        </w:rPr>
+      </w:pPr>
+      <w:r>
+        <w:rPr>
+          <w:rFonts w:ascii="Times New Roman" w:hAnsi="Times New Roman" w:cs="Times New Roman"/>
+          <w:i/>
+          <w:sz w:val="24"/>
+        </w:rPr>
+        <w:t>Click su bottone Okay Espresso</w:t>
+      </w:r>
+    </w:p>
+    <w:p>
+      <w:pPr>
+        <w:rPr>
+          <w:rFonts w:ascii="Times New Roman" w:hAnsi="Times New Roman" w:cs="Times New Roman"/>
+          <w:sz w:val="24"/>
+        </w:rPr>
+      </w:pPr>
+      <w:r>
+        <w:rPr>
+          <w:rFonts w:ascii="Times New Roman" w:hAnsi="Times New Roman" w:cs="Times New Roman"/>
+          <w:noProof/>
+          <w:sz w:val="24"/>
+        </w:rPr>
+        <mc:AlternateContent>
+          <mc:Choice Requires="wps">
+            <w:drawing>
+              <wp:anchor distT="0" distB="0" distL="114300" distR="114300" simplePos="0" relativeHeight="251667456" behindDoc="0" locked="0" layoutInCell="1" allowOverlap="1" wp14:anchorId="598A145F" wp14:editId="4C44E9A2">
+                <wp:simplePos x="0" y="0"/>
+                <wp:positionH relativeFrom="column">
+                  <wp:posOffset>2832735</wp:posOffset>
+                </wp:positionH>
+                <wp:positionV relativeFrom="paragraph">
+                  <wp:posOffset>1475105</wp:posOffset>
+                </wp:positionV>
+                <wp:extent cx="209550" cy="609600"/>
+                <wp:effectExtent l="19050" t="0" r="19050" b="38100"/>
+                <wp:wrapNone/>
+                <wp:docPr id="10" name="Freccia in giù 10"/>
+                <wp:cNvGraphicFramePr/>
+                <a:graphic xmlns:a="http://schemas.openxmlformats.org/drawingml/2006/main">
+                  <a:graphicData uri="http://schemas.microsoft.com/office/word/2010/wordprocessingShape">
+                    <wps:wsp>
+                      <wps:cNvSpPr/>
+                      <wps:spPr>
+                        <a:xfrm>
+                          <a:off x="0" y="0"/>
+                          <a:ext cx="209550" cy="609600"/>
+                        </a:xfrm>
+                        <a:prstGeom prst="downArrow">
+                          <a:avLst/>
+                        </a:prstGeom>
+                      </wps:spPr>
+                      <wps:style>
+                        <a:lnRef idx="2">
+                          <a:schemeClr val="accent1">
+                            <a:shade val="50000"/>
+                          </a:schemeClr>
+                        </a:lnRef>
+                        <a:fillRef idx="1">
+                          <a:schemeClr val="accent1"/>
+                        </a:fillRef>
+                        <a:effectRef idx="0">
+                          <a:schemeClr val="accent1"/>
+                        </a:effectRef>
+                        <a:fontRef idx="minor">
+                          <a:schemeClr val="lt1"/>
+                        </a:fontRef>
+                      </wps:style>
+                      <wps:bodyPr rot="0" spcFirstLastPara="0" vertOverflow="overflow" horzOverflow="overflow" vert="horz" wrap="square" lIns="91440" tIns="45720" rIns="91440" bIns="45720" numCol="1" spcCol="0" rtlCol="0" fromWordArt="0" anchor="ctr" anchorCtr="0" forceAA="0" compatLnSpc="1">
+                        <a:prstTxWarp prst="textNoShape">
+                          <a:avLst/>
+                        </a:prstTxWarp>
+                        <a:noAutofit/>
+                      </wps:bodyPr>
+                    </wps:wsp>
+                  </a:graphicData>
+                </a:graphic>
+              </wp:anchor>
+            </w:drawing>
+          </mc:Choice>
+          <mc:Fallback>
+            <w:pict>
+              <v:shapetype w14:anchorId="6D89B11F" id="_x0000_t67" coordsize="21600,21600" o:spt="67" adj="16200,5400" path="m0@0l@1@0@1,0@2,0@2@0,21600@0,10800,21600xe">
+                <v:stroke joinstyle="miter"/>
+                <v:formulas>
+                  <v:f eqn="val #0"/>
+                  <v:f eqn="val #1"/>
+                  <v:f eqn="sum height 0 #1"/>
+                  <v:f eqn="sum 10800 0 #1"/>
+                  <v:f eqn="sum width 0 #0"/>
+                  <v:f eqn="prod @4 @3 10800"/>
+                  <v:f eqn="sum width 0 @5"/>
+                </v:formulas>
+                <v:path o:connecttype="custom" o:connectlocs="10800,0;0,@0;10800,21600;21600,@0" o:connectangles="270,180,90,0" textboxrect="@1,0,@2,@6"/>
+                <v:handles>
+                  <v:h position="#1,#0" xrange="0,10800" yrange="0,21600"/>
+                </v:handles>
+              </v:shapetype>
+              <v:shape id="Freccia in giù 10" o:spid="_x0000_s1026" type="#_x0000_t67" style="position:absolute;margin-left:223.05pt;margin-top:116.15pt;width:16.5pt;height:48pt;z-index:251667456;visibility:visible;mso-wrap-style:square;mso-wrap-distance-left:9pt;mso-wrap-distance-top:0;mso-wrap-distance-right:9pt;mso-wrap-distance-bottom:0;mso-position-horizontal:absolute;mso-position-horizontal-relative:text;mso-position-vertical:absolute;mso-position-vertical-relative:text;v-text-anchor:middle" o:gfxdata="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" adj="17888" fillcolor="#4472c4 [3204]" strokecolor="#1f3763 [1604]" strokeweight="1pt"/>
+            </w:pict>
+          </mc:Fallback>
+        </mc:AlternateContent>
+      </w:r>
+      <w:r>
+        <w:rPr>
+          <w:noProof/>
+        </w:rPr>
+        <w:drawing>
+          <wp:inline distT="0" distB="0" distL="0" distR="0" wp14:anchorId="1C7D1C31" wp14:editId="64D1A359">
+            <wp:extent cx="6120130" cy="1470660"/>
+            <wp:effectExtent l="0" t="0" r="0" b="0"/>
+            <wp:docPr id="9" name="Immagine 9"/>
+            <wp:cNvGraphicFramePr>
+              <a:graphicFrameLocks xmlns:a="http://schemas.openxmlformats.org/drawingml/2006/main" noChangeAspect="1"/>
+            </wp:cNvGraphicFramePr>
+            <a:graphic xmlns:a="http://schemas.openxmlformats.org/drawingml/2006/main">
+              <a:graphicData uri="http://schemas.openxmlformats.org/drawingml/2006/picture">
+                <pic:pic xmlns:pic="http://schemas.openxmlformats.org/drawingml/2006/picture">
+                  <pic:nvPicPr>
+                    <pic:cNvPr id="1" name=""/>
+                    <pic:cNvPicPr/>
+                  </pic:nvPicPr>
+                  <pic:blipFill>
+                    <a:blip r:embed="rId14"/>
+                    <a:stretch>
+                      <a:fillRect/>
+                    </a:stretch>
+                  </pic:blipFill>
+                  <pic:spPr>
+                    <a:xfrm>
+                      <a:off x="0" y="0"/>
+                      <a:ext cx="6120130" cy="1470660"/>
+                    </a:xfrm>
+                    <a:prstGeom prst="rect">
+                      <a:avLst/>
+                    </a:prstGeom>
+                  </pic:spPr>
+                </pic:pic>
+              </a:graphicData>
+            </a:graphic>
+          </wp:inline>
+        </w:drawing>
+      </w:r>
+    </w:p>
+    <w:p>
+      <w:pPr>
+        <w:rPr>
+          <w:rFonts w:ascii="Times New Roman" w:hAnsi="Times New Roman" w:cs="Times New Roman"/>
+          <w:sz w:val="24"/>
+        </w:rPr>
+      </w:pPr>
+    </w:p>
+    <w:p>
+      <w:pPr>
+        <w:rPr>
+          <w:rFonts w:ascii="Times New Roman" w:hAnsi="Times New Roman" w:cs="Times New Roman"/>
+          <w:sz w:val="24"/>
+        </w:rPr>
+      </w:pPr>
+    </w:p>
+    <w:p>
+      <w:pPr>
+        <w:ind w:firstLine="708"/>
+        <w:rPr>
+          <w:rFonts w:ascii="Times New Roman" w:hAnsi="Times New Roman" w:cs="Times New Roman"/>
+          <w:i/>
+          <w:sz w:val="24"/>
+        </w:rPr>
+      </w:pPr>
+      <w:r>
+        <w:rPr>
+          <w:rFonts w:ascii="Times New Roman" w:hAnsi="Times New Roman" w:cs="Times New Roman"/>
+          <w:i/>
+          <w:sz w:val="24"/>
+        </w:rPr>
+        <w:t xml:space="preserve">Click su bottone Okay </w:t>
+      </w:r>
+      <w:r>
+        <w:rPr>
+          <w:rFonts w:ascii="Times New Roman" w:hAnsi="Times New Roman" w:cs="Times New Roman"/>
+          <w:i/>
+          <w:sz w:val="24"/>
+        </w:rPr>
+        <w:t>Robolectric</w:t>
+      </w:r>
+    </w:p>
+    <w:p>
+      <w:pPr>
+        <w:rPr>
+          <w:rFonts w:ascii="Times New Roman" w:hAnsi="Times New Roman" w:cs="Times New Roman"/>
+          <w:sz w:val="24"/>
+        </w:rPr>
+      </w:pPr>
+      <w:r>
+        <w:rPr>
+          <w:noProof/>
+        </w:rPr>
+        <w:drawing>
+          <wp:inline distT="0" distB="0" distL="0" distR="0" wp14:anchorId="48A20EFC" wp14:editId="1A3D6653">
+            <wp:extent cx="6120130" cy="297180"/>
+            <wp:effectExtent l="0" t="0" r="0" b="7620"/>
+            <wp:docPr id="23" name="Immagine 23"/>
+            <wp:cNvGraphicFramePr>
+              <a:graphicFrameLocks xmlns:a="http://schemas.openxmlformats.org/drawingml/2006/main" noChangeAspect="1"/>
+            </wp:cNvGraphicFramePr>
+            <a:graphic xmlns:a="http://schemas.openxmlformats.org/drawingml/2006/main">
+              <a:graphicData uri="http://schemas.openxmlformats.org/drawingml/2006/picture">
+                <pic:pic xmlns:pic="http://schemas.openxmlformats.org/drawingml/2006/picture">
+                  <pic:nvPicPr>
+                    <pic:cNvPr id="1" name=""/>
+                    <pic:cNvPicPr/>
+                  </pic:nvPicPr>
+                  <pic:blipFill>
+                    <a:blip r:embed="rId15"/>
+                    <a:stretch>
+                      <a:fillRect/>
+                    </a:stretch>
+                  </pic:blipFill>
+                  <pic:spPr>
+                    <a:xfrm>
+                      <a:off x="0" y="0"/>
+                      <a:ext cx="6120130" cy="297180"/>
+                    </a:xfrm>
+                    <a:prstGeom prst="rect">
+                      <a:avLst/>
+                    </a:prstGeom>
+                  </pic:spPr>
+                </pic:pic>
+              </a:graphicData>
+            </a:graphic>
+          </wp:inline>
+        </w:drawing>
+      </w:r>
+    </w:p>
+    <w:p>
+      <w:pPr>
+        <w:pStyle w:val="Paragrafoelenco"/>
+        <w:numPr>
+          <w:ilvl w:val="0"/>
+          <w:numId w:val="10"/>
+        </w:numPr>
+        <w:rPr>
+          <w:rFonts w:ascii="Times New Roman" w:hAnsi="Times New Roman" w:cs="Times New Roman"/>
+          <w:i/>
+          <w:sz w:val="24"/>
+        </w:rPr>
+      </w:pPr>
+      <w:r>
+        <w:rPr>
+          <w:rFonts w:ascii="Times New Roman" w:hAnsi="Times New Roman" w:cs="Times New Roman"/>
+          <w:i/>
+          <w:sz w:val="24"/>
+        </w:rPr>
+        <w:t>Verifica testo Espresso</w:t>
+      </w:r>
+    </w:p>
+    <w:p>
+      <w:pPr>
+        <w:rPr>
+          <w:rFonts w:ascii="Times New Roman" w:hAnsi="Times New Roman" w:cs="Times New Roman"/>
+          <w:sz w:val="24"/>
+        </w:rPr>
+      </w:pPr>
+      <w:r>
+        <w:rPr>
+          <w:noProof/>
+        </w:rPr>
+        <w:drawing>
+          <wp:inline distT="0" distB="0" distL="0" distR="0" wp14:anchorId="78431CB6" wp14:editId="57E869B4">
+            <wp:extent cx="6120130" cy="1300480"/>
+            <wp:effectExtent l="0" t="0" r="0" b="0"/>
+            <wp:docPr id="24" name="Immagine 24"/>
+            <wp:cNvGraphicFramePr>
+              <a:graphicFrameLocks xmlns:a="http://schemas.openxmlformats.org/drawingml/2006/main" noChangeAspect="1"/>
+            </wp:cNvGraphicFramePr>
+            <a:graphic xmlns:a="http://schemas.openxmlformats.org/drawingml/2006/main">
+              <a:graphicData uri="http://schemas.openxmlformats.org/drawingml/2006/picture">
+                <pic:pic xmlns:pic="http://schemas.openxmlformats.org/drawingml/2006/picture">
+                  <pic:nvPicPr>
+                    <pic:cNvPr id="1" name=""/>
+                    <pic:cNvPicPr/>
+                  </pic:nvPicPr>
+                  <pic:blipFill>
+                    <a:blip r:embed="rId16"/>
+                    <a:stretch>
+                      <a:fillRect/>
+                    </a:stretch>
+                  </pic:blipFill>
+                  <pic:spPr>
+                    <a:xfrm>
+                      <a:off x="0" y="0"/>
+                      <a:ext cx="6120130" cy="1300480"/>
+                    </a:xfrm>
+                    <a:prstGeom prst="rect">
+                      <a:avLst/>
+                    </a:prstGeom>
+                  </pic:spPr>
+                </pic:pic>
+              </a:graphicData>
+            </a:graphic>
+          </wp:inline>
+        </w:drawing>
+      </w:r>
+    </w:p>
+    <w:p>
+      <w:pPr>
+        <w:rPr>
+          <w:rFonts w:ascii="Times New Roman" w:hAnsi="Times New Roman" w:cs="Times New Roman"/>
+          <w:sz w:val="24"/>
+        </w:rPr>
+      </w:pPr>
+      <w:r>
+        <w:rPr>
+          <w:rFonts w:ascii="Times New Roman" w:hAnsi="Times New Roman" w:cs="Times New Roman"/>
+          <w:noProof/>
+          <w:sz w:val="24"/>
+        </w:rPr>
+        <mc:AlternateContent>
+          <mc:Choice Requires="wps">
+            <w:drawing>
+              <wp:anchor distT="0" distB="0" distL="114300" distR="114300" simplePos="0" relativeHeight="251669504" behindDoc="0" locked="0" layoutInCell="1" allowOverlap="1" wp14:anchorId="26952620" wp14:editId="49B3083A">
+                <wp:simplePos x="0" y="0"/>
+                <wp:positionH relativeFrom="margin">
+                  <wp:align>center</wp:align>
+                </wp:positionH>
+                <wp:positionV relativeFrom="paragraph">
+                  <wp:posOffset>6350</wp:posOffset>
+                </wp:positionV>
+                <wp:extent cx="209550" cy="609600"/>
+                <wp:effectExtent l="19050" t="0" r="19050" b="38100"/>
+                <wp:wrapNone/>
+                <wp:docPr id="29" name="Freccia in giù 29"/>
+                <wp:cNvGraphicFramePr/>
+                <a:graphic xmlns:a="http://schemas.openxmlformats.org/drawingml/2006/main">
+                  <a:graphicData uri="http://schemas.microsoft.com/office/word/2010/wordprocessingShape">
+                    <wps:wsp>
+                      <wps:cNvSpPr/>
+                      <wps:spPr>
+                        <a:xfrm>
+                          <a:off x="0" y="0"/>
+                          <a:ext cx="209550" cy="609600"/>
+                        </a:xfrm>
+                        <a:prstGeom prst="downArrow">
+                          <a:avLst/>
+                        </a:prstGeom>
+                      </wps:spPr>
+                      <wps:style>
+                        <a:lnRef idx="2">
+                          <a:schemeClr val="accent1">
+                            <a:shade val="50000"/>
+                          </a:schemeClr>
+                        </a:lnRef>
+                        <a:fillRef idx="1">
+                          <a:schemeClr val="accent1"/>
+                        </a:fillRef>
+                        <a:effectRef idx="0">
+                          <a:schemeClr val="accent1"/>
+                        </a:effectRef>
+                        <a:fontRef idx="minor">
+                          <a:schemeClr val="lt1"/>
+                        </a:fontRef>
+                      </wps:style>
+                      <wps:bodyPr rot="0" spcFirstLastPara="0" vertOverflow="overflow" horzOverflow="overflow" vert="horz" wrap="square" lIns="91440" tIns="45720" rIns="91440" bIns="45720" numCol="1" spcCol="0" rtlCol="0" fromWordArt="0" anchor="ctr" anchorCtr="0" forceAA="0" compatLnSpc="1">
+                        <a:prstTxWarp prst="textNoShape">
+                          <a:avLst/>
+                        </a:prstTxWarp>
+                        <a:noAutofit/>
+                      </wps:bodyPr>
+                    </wps:wsp>
+                  </a:graphicData>
+                </a:graphic>
+              </wp:anchor>
+            </w:drawing>
+          </mc:Choice>
+          <mc:Fallback>
+            <w:pict>
+              <v:shape w14:anchorId="55022367" id="Freccia in giù 29" o:spid="_x0000_s1026" type="#_x0000_t67" style="position:absolute;margin-left:0;margin-top:.5pt;width:16.5pt;height:48pt;z-index:251669504;visibility:visible;mso-wrap-style:square;mso-wrap-distance-left:9pt;mso-wrap-distance-top:0;mso-wrap-distance-right:9pt;mso-wrap-distance-bottom:0;mso-position-horizontal:center;mso-position-horizontal-relative:margin;mso-position-vertical:absolute;mso-position-vertical-relative:text;v-text-anchor:middle" o:gfxdata="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" adj="17888" fillcolor="#4472c4 [3204]" strokecolor="#1f3763 [1604]" strokeweight="1pt">
+                <w10:wrap anchorx="margin"/>
+              </v:shape>
+            </w:pict>
+          </mc:Fallback>
+        </mc:AlternateContent>
+      </w:r>
+    </w:p>
+    <w:p>
+      <w:pPr>
+        <w:rPr>
+          <w:rFonts w:ascii="Times New Roman" w:hAnsi="Times New Roman" w:cs="Times New Roman"/>
+          <w:sz w:val="24"/>
+        </w:rPr>
+      </w:pPr>
+    </w:p>
+    <w:p>
+      <w:pPr>
+        <w:rPr>
+          <w:rFonts w:ascii="Times New Roman" w:hAnsi="Times New Roman" w:cs="Times New Roman"/>
+          <w:sz w:val="24"/>
+        </w:rPr>
+      </w:pPr>
+    </w:p>
+    <w:p>
+      <w:pPr>
+        <w:ind w:firstLine="708"/>
+        <w:rPr>
+          <w:rFonts w:ascii="Times New Roman" w:hAnsi="Times New Roman" w:cs="Times New Roman"/>
+          <w:i/>
+          <w:sz w:val="24"/>
+        </w:rPr>
+      </w:pPr>
+      <w:r>
+        <w:rPr>
+          <w:rFonts w:ascii="Times New Roman" w:hAnsi="Times New Roman" w:cs="Times New Roman"/>
+          <w:i/>
+          <w:sz w:val="24"/>
+        </w:rPr>
+        <w:t xml:space="preserve">Verifica testo </w:t>
+      </w:r>
+      <w:r>
+        <w:rPr>
+          <w:rFonts w:ascii="Times New Roman" w:hAnsi="Times New Roman" w:cs="Times New Roman"/>
+          <w:i/>
+          <w:sz w:val="24"/>
+        </w:rPr>
+        <w:t>Robolectric</w:t>
+      </w:r>
+    </w:p>
+    <w:p>
+      <w:pPr>
+        <w:rPr>
+          <w:rFonts w:ascii="Times New Roman" w:hAnsi="Times New Roman" w:cs="Times New Roman"/>
+          <w:sz w:val="24"/>
+        </w:rPr>
+      </w:pPr>
+      <w:r>
+        <w:rPr>
+          <w:noProof/>
+        </w:rPr>
+        <w:drawing>
+          <wp:inline distT="0" distB="0" distL="0" distR="0" wp14:anchorId="033C855C" wp14:editId="3E14E6F0">
+            <wp:extent cx="6120130" cy="422275"/>
+            <wp:effectExtent l="0" t="0" r="0" b="0"/>
+            <wp:docPr id="31" name="Immagine 31"/>
+            <wp:cNvGraphicFramePr>
+              <a:graphicFrameLocks xmlns:a="http://schemas.openxmlformats.org/drawingml/2006/main" noChangeAspect="1"/>
+            </wp:cNvGraphicFramePr>
+            <a:graphic xmlns:a="http://schemas.openxmlformats.org/drawingml/2006/main">
+              <a:graphicData uri="http://schemas.openxmlformats.org/drawingml/2006/picture">
+                <pic:pic xmlns:pic="http://schemas.openxmlformats.org/drawingml/2006/picture">
+                  <pic:nvPicPr>
+                    <pic:cNvPr id="1" name=""/>
+                    <pic:cNvPicPr/>
+                  </pic:nvPicPr>
+                  <pic:blipFill>
+                    <a:blip r:embed="rId17"/>
+                    <a:stretch>
+                      <a:fillRect/>
+                    </a:stretch>
+                  </pic:blipFill>
+                  <pic:spPr>
+                    <a:xfrm>
+                      <a:off x="0" y="0"/>
+                      <a:ext cx="6120130" cy="422275"/>
+                    </a:xfrm>
+                    <a:prstGeom prst="rect">
+                      <a:avLst/>
+                    </a:prstGeom>
+                  </pic:spPr>
+                </pic:pic>
+              </a:graphicData>
+            </a:graphic>
+          </wp:inline>
+        </w:drawing>
+      </w:r>
+    </w:p>
+    <w:p>
+      <w:pPr>
+        <w:pStyle w:val="Paragrafoelenco"/>
+        <w:numPr>
+          <w:ilvl w:val="0"/>
+          <w:numId w:val="10"/>
+        </w:numPr>
+        <w:rPr>
+          <w:rFonts w:ascii="Times New Roman" w:hAnsi="Times New Roman" w:cs="Times New Roman"/>
+          <w:sz w:val="24"/>
+        </w:rPr>
+      </w:pPr>
+      <w:r>
+        <w:rPr>
+          <w:rFonts w:ascii="Times New Roman" w:hAnsi="Times New Roman" w:cs="Times New Roman"/>
+          <w:i/>
+          <w:sz w:val="24"/>
+        </w:rPr>
+        <w:lastRenderedPageBreak/>
+        <w:t>Click su Menu Option Espresso</w:t>
+      </w:r>
+    </w:p>
+    <w:p>
+      <w:pPr>
+        <w:rPr>
+          <w:rFonts w:ascii="Times New Roman" w:hAnsi="Times New Roman" w:cs="Times New Roman"/>
+          <w:sz w:val="24"/>
+        </w:rPr>
+      </w:pPr>
+      <w:r>
+        <w:rPr>
+          <w:noProof/>
+        </w:rPr>
+        <w:drawing>
+          <wp:inline distT="0" distB="0" distL="0" distR="0" wp14:anchorId="4055C4FB" wp14:editId="6F25DA0A">
+            <wp:extent cx="6120130" cy="1447165"/>
+            <wp:effectExtent l="0" t="0" r="0" b="635"/>
+            <wp:docPr id="32" name="Immagine 32"/>
+            <wp:cNvGraphicFramePr>
+              <a:graphicFrameLocks xmlns:a="http://schemas.openxmlformats.org/drawingml/2006/main" noChangeAspect="1"/>
+            </wp:cNvGraphicFramePr>
+            <a:graphic xmlns:a="http://schemas.openxmlformats.org/drawingml/2006/main">
+              <a:graphicData uri="http://schemas.openxmlformats.org/drawingml/2006/picture">
+                <pic:pic xmlns:pic="http://schemas.openxmlformats.org/drawingml/2006/picture">
+                  <pic:nvPicPr>
+                    <pic:cNvPr id="1" name=""/>
+                    <pic:cNvPicPr/>
+                  </pic:nvPicPr>
+                  <pic:blipFill>
+                    <a:blip r:embed="rId18"/>
+                    <a:stretch>
+                      <a:fillRect/>
+                    </a:stretch>
+                  </pic:blipFill>
+                  <pic:spPr>
+                    <a:xfrm>
+                      <a:off x="0" y="0"/>
+                      <a:ext cx="6120130" cy="1447165"/>
+                    </a:xfrm>
+                    <a:prstGeom prst="rect">
+                      <a:avLst/>
+                    </a:prstGeom>
+                  </pic:spPr>
+                </pic:pic>
+              </a:graphicData>
+            </a:graphic>
+          </wp:inline>
+        </w:drawing>
+      </w:r>
+    </w:p>
+    <w:p>
+      <w:pPr>
+        <w:rPr>
+          <w:rFonts w:ascii="Times New Roman" w:hAnsi="Times New Roman" w:cs="Times New Roman"/>
+          <w:sz w:val="24"/>
+        </w:rPr>
+      </w:pPr>
+      <w:r>
+        <w:rPr>
+          <w:rFonts w:ascii="Times New Roman" w:hAnsi="Times New Roman" w:cs="Times New Roman"/>
+          <w:noProof/>
+          <w:sz w:val="24"/>
+        </w:rPr>
+        <mc:AlternateContent>
+          <mc:Choice Requires="wps">
+            <w:drawing>
+              <wp:anchor distT="0" distB="0" distL="114300" distR="114300" simplePos="0" relativeHeight="251671552" behindDoc="0" locked="0" layoutInCell="1" allowOverlap="1" wp14:anchorId="6573C743" wp14:editId="4C86627D">
+                <wp:simplePos x="0" y="0"/>
+                <wp:positionH relativeFrom="margin">
+                  <wp:posOffset>2714625</wp:posOffset>
+                </wp:positionH>
+                <wp:positionV relativeFrom="paragraph">
+                  <wp:posOffset>165735</wp:posOffset>
+                </wp:positionV>
+                <wp:extent cx="209550" cy="609600"/>
+                <wp:effectExtent l="19050" t="0" r="19050" b="38100"/>
+                <wp:wrapNone/>
+                <wp:docPr id="33" name="Freccia in giù 33"/>
+                <wp:cNvGraphicFramePr/>
+                <a:graphic xmlns:a="http://schemas.openxmlformats.org/drawingml/2006/main">
+                  <a:graphicData uri="http://schemas.microsoft.com/office/word/2010/wordprocessingShape">
+                    <wps:wsp>
+                      <wps:cNvSpPr/>
+                      <wps:spPr>
+                        <a:xfrm>
+                          <a:off x="0" y="0"/>
+                          <a:ext cx="209550" cy="609600"/>
+                        </a:xfrm>
+                        <a:prstGeom prst="downArrow">
+                          <a:avLst/>
+                        </a:prstGeom>
+                      </wps:spPr>
+                      <wps:style>
+                        <a:lnRef idx="2">
+                          <a:schemeClr val="accent1">
+                            <a:shade val="50000"/>
+                          </a:schemeClr>
+                        </a:lnRef>
+                        <a:fillRef idx="1">
+                          <a:schemeClr val="accent1"/>
+                        </a:fillRef>
+                        <a:effectRef idx="0">
+                          <a:schemeClr val="accent1"/>
+                        </a:effectRef>
+                        <a:fontRef idx="minor">
+                          <a:schemeClr val="lt1"/>
+                        </a:fontRef>
+                      </wps:style>
+                      <wps:bodyPr rot="0" spcFirstLastPara="0" vertOverflow="overflow" horzOverflow="overflow" vert="horz" wrap="square" lIns="91440" tIns="45720" rIns="91440" bIns="45720" numCol="1" spcCol="0" rtlCol="0" fromWordArt="0" anchor="ctr" anchorCtr="0" forceAA="0" compatLnSpc="1">
+                        <a:prstTxWarp prst="textNoShape">
+                          <a:avLst/>
+                        </a:prstTxWarp>
+                        <a:noAutofit/>
+                      </wps:bodyPr>
+                    </wps:wsp>
+                  </a:graphicData>
+                </a:graphic>
+              </wp:anchor>
+            </w:drawing>
+          </mc:Choice>
+          <mc:Fallback>
+            <w:pict>
+              <v:shape w14:anchorId="1AFC8E73" id="Freccia in giù 33" o:spid="_x0000_s1026" type="#_x0000_t67" style="position:absolute;margin-left:213.75pt;margin-top:13.05pt;width:16.5pt;height:48pt;z-index:251671552;visibility:visible;mso-wrap-style:square;mso-wrap-distance-left:9pt;mso-wrap-distance-top:0;mso-wrap-distance-right:9pt;mso-wrap-distance-bottom:0;mso-position-horizontal:absolute;mso-position-horizontal-relative:margin;mso-position-vertical:absolute;mso-position-vertical-relative:text;v-text-anchor:middle" o:gfxdata="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" adj="17888" fillcolor="#4472c4 [3204]" strokecolor="#1f3763 [1604]" strokeweight="1pt">
+                <w10:wrap anchorx="margin"/>
+              </v:shape>
+            </w:pict>
+          </mc:Fallback>
+        </mc:AlternateContent>
+      </w:r>
+    </w:p>
+    <w:p>
+      <w:pPr>
+        <w:rPr>
+          <w:rFonts w:ascii="Times New Roman" w:hAnsi="Times New Roman" w:cs="Times New Roman"/>
+          <w:sz w:val="24"/>
+        </w:rPr>
+      </w:pPr>
+    </w:p>
+    <w:p>
+      <w:pPr>
+        <w:rPr>
+          <w:rFonts w:ascii="Times New Roman" w:hAnsi="Times New Roman" w:cs="Times New Roman"/>
+          <w:sz w:val="24"/>
+        </w:rPr>
+      </w:pPr>
+    </w:p>
+    <w:p>
+      <w:pPr>
+        <w:ind w:firstLine="708"/>
+        <w:rPr>
+          <w:rFonts w:ascii="Times New Roman" w:hAnsi="Times New Roman" w:cs="Times New Roman"/>
+          <w:sz w:val="24"/>
+        </w:rPr>
+      </w:pPr>
+      <w:r>
+        <w:rPr>
+          <w:rFonts w:ascii="Times New Roman" w:hAnsi="Times New Roman" w:cs="Times New Roman"/>
+          <w:i/>
+          <w:sz w:val="24"/>
+        </w:rPr>
+        <w:t xml:space="preserve">Click su Menu Option </w:t>
+      </w:r>
+      <w:r>
+        <w:rPr>
+          <w:rFonts w:ascii="Times New Roman" w:hAnsi="Times New Roman" w:cs="Times New Roman"/>
+          <w:i/>
+          <w:sz w:val="24"/>
+        </w:rPr>
+        <w:t>Robolectric</w:t>
+      </w:r>
+    </w:p>
+    <w:p>
+      <w:pPr>
+        <w:rPr>
+          <w:rFonts w:ascii="Times New Roman" w:hAnsi="Times New Roman" w:cs="Times New Roman"/>
+          <w:sz w:val="24"/>
+        </w:rPr>
+      </w:pPr>
+      <w:r>
+        <w:rPr>
+          <w:noProof/>
+        </w:rPr>
+        <w:drawing>
+          <wp:inline distT="0" distB="0" distL="0" distR="0" wp14:anchorId="6E1CAEEB" wp14:editId="5D6F71C5">
+            <wp:extent cx="4171950" cy="247650"/>
+            <wp:effectExtent l="0" t="0" r="0" b="0"/>
+            <wp:docPr id="35" name="Immagine 35"/>
+            <wp:cNvGraphicFramePr>
+              <a:graphicFrameLocks xmlns:a="http://schemas.openxmlformats.org/drawingml/2006/main" noChangeAspect="1"/>
+            </wp:cNvGraphicFramePr>
+            <a:graphic xmlns:a="http://schemas.openxmlformats.org/drawingml/2006/main">
+              <a:graphicData uri="http://schemas.openxmlformats.org/drawingml/2006/picture">
+                <pic:pic xmlns:pic="http://schemas.openxmlformats.org/drawingml/2006/picture">
+                  <pic:nvPicPr>
+                    <pic:cNvPr id="1" name=""/>
+                    <pic:cNvPicPr/>
+                  </pic:nvPicPr>
+                  <pic:blipFill>
+                    <a:blip r:embed="rId19"/>
+                    <a:stretch>
+                      <a:fillRect/>
+                    </a:stretch>
+                  </pic:blipFill>
+                  <pic:spPr>
+                    <a:xfrm>
+                      <a:off x="0" y="0"/>
+                      <a:ext cx="4171950" cy="247650"/>
+                    </a:xfrm>
+                    <a:prstGeom prst="rect">
+                      <a:avLst/>
+                    </a:prstGeom>
+                  </pic:spPr>
+                </pic:pic>
+              </a:graphicData>
+            </a:graphic>
+          </wp:inline>
+        </w:drawing>
+      </w:r>
+    </w:p>
+    <w:p>
+      <w:pPr>
+        <w:rPr>
+          <w:rFonts w:ascii="Times New Roman" w:hAnsi="Times New Roman" w:cs="Times New Roman"/>
+          <w:sz w:val="24"/>
+        </w:rPr>
+      </w:pPr>
+      <w:r>
+        <w:rPr>
+          <w:rFonts w:ascii="Times New Roman" w:hAnsi="Times New Roman" w:cs="Times New Roman"/>
+          <w:sz w:val="24"/>
+        </w:rPr>
+        <w:t>Per l’applicazione MunchLife è presente un test in Robotium, pertanto è possibile vedere come tale strumento gestisce i vari eventi. Di seguito sono riportate le corrisponden</w:t>
+      </w:r>
+      <w:r>
+        <w:rPr>
+          <w:rFonts w:ascii="Times New Roman" w:hAnsi="Times New Roman" w:cs="Times New Roman"/>
+          <w:sz w:val="24"/>
+        </w:rPr>
+        <w:t>ze tra Robotium e Robolectric di alcuni eventi:</w:t>
+      </w:r>
+    </w:p>
+    <w:p>
+      <w:pPr>
+        <w:pStyle w:val="Paragrafoelenco"/>
+        <w:numPr>
+          <w:ilvl w:val="0"/>
+          <w:numId w:val="10"/>
+        </w:numPr>
+        <w:rPr>
+          <w:rFonts w:ascii="Times New Roman" w:hAnsi="Times New Roman" w:cs="Times New Roman"/>
+          <w:i/>
+          <w:sz w:val="24"/>
+        </w:rPr>
+      </w:pPr>
+      <w:r>
+        <w:rPr>
+          <w:rFonts w:ascii="Times New Roman" w:hAnsi="Times New Roman" w:cs="Times New Roman"/>
+          <w:i/>
+          <w:sz w:val="24"/>
+        </w:rPr>
+        <w:t xml:space="preserve">Click su option Menu Robotium   </w:t>
+      </w:r>
+      <w:r>
+        <w:rPr>
+          <w:rFonts w:ascii="Times New Roman" w:hAnsi="Times New Roman" w:cs="Times New Roman"/>
+          <w:i/>
+          <w:sz w:val="24"/>
+        </w:rPr>
+        <w:tab/>
+      </w:r>
+      <w:r>
+        <w:rPr>
+          <w:rFonts w:ascii="Times New Roman" w:hAnsi="Times New Roman" w:cs="Times New Roman"/>
+          <w:i/>
+          <w:sz w:val="24"/>
+        </w:rPr>
+        <w:tab/>
+      </w:r>
+      <w:r>
+        <w:rPr>
+          <w:rFonts w:ascii="Times New Roman" w:hAnsi="Times New Roman" w:cs="Times New Roman"/>
+          <w:i/>
+          <w:sz w:val="24"/>
+        </w:rPr>
+        <w:tab/>
+      </w:r>
+    </w:p>
+    <w:p>
+      <w:pPr>
+        <w:tabs>
+          <w:tab w:val="left" w:pos="5370"/>
+        </w:tabs>
+        <w:rPr>
+          <w:rFonts w:ascii="Times New Roman" w:hAnsi="Times New Roman" w:cs="Times New Roman"/>
+          <w:sz w:val="24"/>
+        </w:rPr>
+      </w:pPr>
+      <w:r>
+        <w:rPr>
+          <w:rFonts w:ascii="Times New Roman" w:hAnsi="Times New Roman" w:cs="Times New Roman"/>
+          <w:noProof/>
+          <w:sz w:val="24"/>
+        </w:rPr>
+        <mc:AlternateContent>
+          <mc:Choice Requires="wps">
+            <w:drawing>
+              <wp:anchor distT="0" distB="0" distL="114300" distR="114300" simplePos="0" relativeHeight="251673600" behindDoc="0" locked="0" layoutInCell="1" allowOverlap="1" wp14:anchorId="0B1943E0" wp14:editId="720E5103">
+                <wp:simplePos x="0" y="0"/>
+                <wp:positionH relativeFrom="margin">
+                  <wp:posOffset>2389188</wp:posOffset>
+                </wp:positionH>
+                <wp:positionV relativeFrom="paragraph">
+                  <wp:posOffset>1095057</wp:posOffset>
+                </wp:positionV>
+                <wp:extent cx="171450" cy="276225"/>
+                <wp:effectExtent l="19050" t="0" r="19050" b="47625"/>
+                <wp:wrapNone/>
+                <wp:docPr id="38" name="Freccia in giù 38"/>
+                <wp:cNvGraphicFramePr/>
+                <a:graphic xmlns:a="http://schemas.openxmlformats.org/drawingml/2006/main">
+                  <a:graphicData uri="http://schemas.microsoft.com/office/word/2010/wordprocessingShape">
+                    <wps:wsp>
+                      <wps:cNvSpPr/>
+                      <wps:spPr>
+                        <a:xfrm>
+                          <a:off x="0" y="0"/>
+                          <a:ext cx="171450" cy="276225"/>
+                        </a:xfrm>
+                        <a:prstGeom prst="downArrow">
+                          <a:avLst/>
+                        </a:prstGeom>
+                      </wps:spPr>
+                      <wps:style>
+                        <a:lnRef idx="2">
+                          <a:schemeClr val="accent1">
+                            <a:shade val="50000"/>
+                          </a:schemeClr>
+                        </a:lnRef>
+                        <a:fillRef idx="1">
+                          <a:schemeClr val="accent1"/>
+                        </a:fillRef>
+                        <a:effectRef idx="0">
+                          <a:schemeClr val="accent1"/>
+                        </a:effectRef>
+                        <a:fontRef idx="minor">
+                          <a:schemeClr val="lt1"/>
+                        </a:fontRef>
+                      </wps:style>
+                      <wps:bodyPr rot="0" spcFirstLastPara="0" vertOverflow="overflow" horzOverflow="overflow" vert="horz" wrap="square" lIns="91440" tIns="45720" rIns="91440" bIns="45720" numCol="1" spcCol="0" rtlCol="0" fromWordArt="0" anchor="ctr" anchorCtr="0" forceAA="0" compatLnSpc="1">
+                        <a:prstTxWarp prst="textNoShape">
+                          <a:avLst/>
+                        </a:prstTxWarp>
+                        <a:noAutofit/>
+                      </wps:bodyPr>
+                    </wps:wsp>
+                  </a:graphicData>
+                </a:graphic>
+                <wp14:sizeRelH relativeFrom="margin">
+                  <wp14:pctWidth>0</wp14:pctWidth>
+                </wp14:sizeRelH>
+                <wp14:sizeRelV relativeFrom="margin">
+                  <wp14:pctHeight>0</wp14:pctHeight>
+                </wp14:sizeRelV>
+              </wp:anchor>
+            </w:drawing>
+          </mc:Choice>
+          <mc:Fallback>
+            <w:pict>
+              <v:shape w14:anchorId="4969196B" id="Freccia in giù 38" o:spid="_x0000_s1026" type="#_x0000_t67" style="position:absolute;margin-left:188.15pt;margin-top:86.2pt;width:13.5pt;height:21.75pt;z-index:251673600;visibility:visible;mso-wrap-style:square;mso-width-percent:0;mso-height-percent:0;mso-wrap-distance-left:9pt;mso-wrap-distance-top:0;mso-wrap-distance-right:9pt;mso-wrap-distance-bottom:0;mso-position-horizontal:absolute;mso-position-horizontal-relative:margin;mso-position-vertical:absolute;mso-position-vertical-relative:text;mso-width-percent:0;mso-height-percent:0;mso-width-relative:margin;mso-height-relative:margin;v-text-anchor:middle" o:gfxdata="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" adj="14897" fillcolor="#4472c4 [3204]" strokecolor="#1f3763 [1604]" strokeweight="1pt">
+                <w10:wrap anchorx="margin"/>
+              </v:shape>
+            </w:pict>
+          </mc:Fallback>
+        </mc:AlternateContent>
+      </w:r>
+      <w:r>
+        <w:rPr>
+          <w:noProof/>
+        </w:rPr>
+        <w:drawing>
+          <wp:inline distT="0" distB="0" distL="0" distR="0" wp14:anchorId="7CDE7EEA" wp14:editId="1747EE68">
+            <wp:extent cx="2771775" cy="971550"/>
+            <wp:effectExtent l="0" t="0" r="9525" b="0"/>
+            <wp:docPr id="36" name="Immagine 36"/>
+            <wp:cNvGraphicFramePr>
+              <a:graphicFrameLocks xmlns:a="http://schemas.openxmlformats.org/drawingml/2006/main" noChangeAspect="1"/>
+            </wp:cNvGraphicFramePr>
+            <a:graphic xmlns:a="http://schemas.openxmlformats.org/drawingml/2006/main">
+              <a:graphicData uri="http://schemas.openxmlformats.org/drawingml/2006/picture">
+                <pic:pic xmlns:pic="http://schemas.openxmlformats.org/drawingml/2006/picture">
+                  <pic:nvPicPr>
+                    <pic:cNvPr id="1" name=""/>
+                    <pic:cNvPicPr/>
+                  </pic:nvPicPr>
+                  <pic:blipFill>
+                    <a:blip r:embed="rId20"/>
+                    <a:stretch>
+                      <a:fillRect/>
+                    </a:stretch>
+                  </pic:blipFill>
+                  <pic:spPr>
+                    <a:xfrm>
+                      <a:off x="0" y="0"/>
+                      <a:ext cx="2771775" cy="971550"/>
+                    </a:xfrm>
+                    <a:prstGeom prst="rect">
+                      <a:avLst/>
+                    </a:prstGeom>
+                  </pic:spPr>
+                </pic:pic>
+              </a:graphicData>
+            </a:graphic>
+          </wp:inline>
+        </w:drawing>
+      </w:r>
+    </w:p>
+    <w:p>
+      <w:pPr>
+        <w:tabs>
+          <w:tab w:val="left" w:pos="5370"/>
+        </w:tabs>
+        <w:rPr>
+          <w:rFonts w:ascii="Times New Roman" w:hAnsi="Times New Roman" w:cs="Times New Roman"/>
+          <w:sz w:val="24"/>
+        </w:rPr>
+      </w:pPr>
+    </w:p>
+    <w:p>
+      <w:pPr>
+        <w:tabs>
+          <w:tab w:val="left" w:pos="5370"/>
+        </w:tabs>
+        <w:rPr>
+          <w:rFonts w:ascii="Times New Roman" w:hAnsi="Times New Roman" w:cs="Times New Roman"/>
+          <w:sz w:val="24"/>
+        </w:rPr>
+      </w:pPr>
+      <w:r>
+        <w:rPr>
+          <w:rFonts w:ascii="Times New Roman" w:hAnsi="Times New Roman" w:cs="Times New Roman"/>
+          <w:i/>
+          <w:sz w:val="24"/>
+        </w:rPr>
+        <w:t xml:space="preserve">           </w:t>
+      </w:r>
+      <w:r>
+        <w:rPr>
+          <w:rFonts w:ascii="Times New Roman" w:hAnsi="Times New Roman" w:cs="Times New Roman"/>
+          <w:i/>
+          <w:sz w:val="24"/>
+        </w:rPr>
+        <w:t xml:space="preserve">Click su option Menu </w:t>
+      </w:r>
+      <w:r>
+        <w:rPr>
+          <w:rFonts w:ascii="Times New Roman" w:hAnsi="Times New Roman" w:cs="Times New Roman"/>
+          <w:i/>
+          <w:sz w:val="24"/>
+        </w:rPr>
+        <w:t>Robolectric</w:t>
+      </w:r>
+    </w:p>
+    <w:p>
+      <w:pPr>
+        <w:tabs>
+          <w:tab w:val="left" w:pos="5370"/>
+        </w:tabs>
+        <w:rPr>
+          <w:rFonts w:ascii="Times New Roman" w:hAnsi="Times New Roman" w:cs="Times New Roman"/>
+          <w:sz w:val="24"/>
+        </w:rPr>
+      </w:pPr>
+      <w:r>
+        <w:rPr>
+          <w:rFonts w:ascii="Times New Roman" w:hAnsi="Times New Roman" w:cs="Times New Roman"/>
+          <w:sz w:val="24"/>
+        </w:rPr>
+        <w:t xml:space="preserve">  </w:t>
+      </w:r>
+      <w:r>
+        <w:rPr>
+          <w:noProof/>
+        </w:rPr>
+        <w:drawing>
+          <wp:inline distT="0" distB="0" distL="0" distR="0" wp14:anchorId="42FB9696" wp14:editId="0903A953">
+            <wp:extent cx="3257542" cy="247650"/>
+            <wp:effectExtent l="0" t="0" r="635" b="0"/>
+            <wp:docPr id="39" name="Immagine 39"/>
+            <wp:cNvGraphicFramePr>
+              <a:graphicFrameLocks xmlns:a="http://schemas.openxmlformats.org/drawingml/2006/main" noChangeAspect="1"/>
+            </wp:cNvGraphicFramePr>
+            <a:graphic xmlns:a="http://schemas.openxmlformats.org/drawingml/2006/main">
+              <a:graphicData uri="http://schemas.openxmlformats.org/drawingml/2006/picture">
+                <pic:pic xmlns:pic="http://schemas.openxmlformats.org/drawingml/2006/picture">
+                  <pic:nvPicPr>
+                    <pic:cNvPr id="1" name=""/>
+                    <pic:cNvPicPr/>
+                  </pic:nvPicPr>
+                  <pic:blipFill>
+                    <a:blip r:embed="rId21"/>
+                    <a:stretch>
+                      <a:fillRect/>
+                    </a:stretch>
+                  </pic:blipFill>
+                  <pic:spPr>
+                    <a:xfrm>
+                      <a:off x="0" y="0"/>
+                      <a:ext cx="3427281" cy="260554"/>
+                    </a:xfrm>
+                    <a:prstGeom prst="rect">
+                      <a:avLst/>
+                    </a:prstGeom>
+                  </pic:spPr>
+                </pic:pic>
+              </a:graphicData>
+            </a:graphic>
+          </wp:inline>
+        </w:drawing>
+      </w:r>
+    </w:p>
+    <w:p>
+      <w:pPr>
+        <w:tabs>
+          <w:tab w:val="left" w:pos="5370"/>
+        </w:tabs>
+        <w:rPr>
+          <w:rFonts w:ascii="Times New Roman" w:hAnsi="Times New Roman" w:cs="Times New Roman"/>
+          <w:sz w:val="24"/>
+        </w:rPr>
+      </w:pPr>
+    </w:p>
+    <w:p>
+      <w:pPr>
+        <w:pStyle w:val="Paragrafoelenco"/>
+        <w:numPr>
+          <w:ilvl w:val="0"/>
+          <w:numId w:val="10"/>
+        </w:numPr>
+        <w:tabs>
+          <w:tab w:val="left" w:pos="5370"/>
+        </w:tabs>
+        <w:rPr>
+          <w:rFonts w:ascii="Times New Roman" w:hAnsi="Times New Roman" w:cs="Times New Roman"/>
+          <w:i/>
+          <w:sz w:val="24"/>
+        </w:rPr>
+      </w:pPr>
+      <w:r>
+        <w:rPr>
+          <w:rFonts w:ascii="Times New Roman" w:hAnsi="Times New Roman" w:cs="Times New Roman"/>
+          <w:i/>
+          <w:sz w:val="24"/>
+        </w:rPr>
+        <w:t>Click su bottone Robotium</w:t>
+      </w:r>
+    </w:p>
+    <w:p>
+      <w:pPr>
+        <w:tabs>
+          <w:tab w:val="left" w:pos="5370"/>
+        </w:tabs>
+        <w:rPr>
+          <w:rFonts w:ascii="Times New Roman" w:hAnsi="Times New Roman" w:cs="Times New Roman"/>
+          <w:sz w:val="24"/>
+        </w:rPr>
+      </w:pPr>
+      <w:r>
+        <w:rPr>
+          <w:rFonts w:ascii="Times New Roman" w:hAnsi="Times New Roman" w:cs="Times New Roman"/>
+          <w:noProof/>
+          <w:sz w:val="24"/>
+        </w:rPr>
+        <mc:AlternateContent>
+          <mc:Choice Requires="wps">
+            <w:drawing>
+              <wp:anchor distT="0" distB="0" distL="114300" distR="114300" simplePos="0" relativeHeight="251675648" behindDoc="0" locked="0" layoutInCell="1" allowOverlap="1" wp14:anchorId="214ABC68" wp14:editId="6C0E6A58">
+                <wp:simplePos x="0" y="0"/>
+                <wp:positionH relativeFrom="margin">
+                  <wp:posOffset>2924493</wp:posOffset>
+                </wp:positionH>
+                <wp:positionV relativeFrom="paragraph">
+                  <wp:posOffset>222567</wp:posOffset>
+                </wp:positionV>
+                <wp:extent cx="171450" cy="276225"/>
+                <wp:effectExtent l="19050" t="0" r="19050" b="47625"/>
+                <wp:wrapNone/>
+                <wp:docPr id="41" name="Freccia in giù 41"/>
+                <wp:cNvGraphicFramePr/>
+                <a:graphic xmlns:a="http://schemas.openxmlformats.org/drawingml/2006/main">
+                  <a:graphicData uri="http://schemas.microsoft.com/office/word/2010/wordprocessingShape">
+                    <wps:wsp>
+                      <wps:cNvSpPr/>
+                      <wps:spPr>
+                        <a:xfrm>
+                          <a:off x="0" y="0"/>
+                          <a:ext cx="171450" cy="276225"/>
+                        </a:xfrm>
+                        <a:prstGeom prst="downArrow">
+                          <a:avLst/>
+                        </a:prstGeom>
+                      </wps:spPr>
+                      <wps:style>
+                        <a:lnRef idx="2">
+                          <a:schemeClr val="accent1">
+                            <a:shade val="50000"/>
+                          </a:schemeClr>
+                        </a:lnRef>
+                        <a:fillRef idx="1">
+                          <a:schemeClr val="accent1"/>
+                        </a:fillRef>
+                        <a:effectRef idx="0">
+                          <a:schemeClr val="accent1"/>
+                        </a:effectRef>
+                        <a:fontRef idx="minor">
+                          <a:schemeClr val="lt1"/>
+                        </a:fontRef>
+                      </wps:style>
+                      <wps:bodyPr rot="0" spcFirstLastPara="0" vertOverflow="overflow" horzOverflow="overflow" vert="horz" wrap="square" lIns="91440" tIns="45720" rIns="91440" bIns="45720" numCol="1" spcCol="0" rtlCol="0" fromWordArt="0" anchor="ctr" anchorCtr="0" forceAA="0" compatLnSpc="1">
+                        <a:prstTxWarp prst="textNoShape">
+                          <a:avLst/>
+                        </a:prstTxWarp>
+                        <a:noAutofit/>
+                      </wps:bodyPr>
+                    </wps:wsp>
+                  </a:graphicData>
+                </a:graphic>
+                <wp14:sizeRelH relativeFrom="margin">
+                  <wp14:pctWidth>0</wp14:pctWidth>
+                </wp14:sizeRelH>
+                <wp14:sizeRelV relativeFrom="margin">
+                  <wp14:pctHeight>0</wp14:pctHeight>
+                </wp14:sizeRelV>
+              </wp:anchor>
+            </w:drawing>
+          </mc:Choice>
+          <mc:Fallback>
+            <w:pict>
+              <v:shape w14:anchorId="004CFB93" id="Freccia in giù 41" o:spid="_x0000_s1026" type="#_x0000_t67" style="position:absolute;margin-left:230.3pt;margin-top:17.5pt;width:13.5pt;height:21.75pt;z-index:251675648;visibility:visible;mso-wrap-style:square;mso-width-percent:0;mso-height-percent:0;mso-wrap-distance-left:9pt;mso-wrap-distance-top:0;mso-wrap-distance-right:9pt;mso-wrap-distance-bottom:0;mso-position-horizontal:absolute;mso-position-horizontal-relative:margin;mso-position-vertical:absolute;mso-position-vertical-relative:text;mso-width-percent:0;mso-height-percent:0;mso-width-relative:margin;mso-height-relative:margin;v-text-anchor:middle" o:gfxdata="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" adj="14897" fillcolor="#4472c4 [3204]" strokecolor="#1f3763 [1604]" strokeweight="1pt">
+                <w10:wrap anchorx="margin"/>
+              </v:shape>
+            </w:pict>
+          </mc:Fallback>
+        </mc:AlternateContent>
+      </w:r>
+      <w:r>
+        <w:rPr>
+          <w:noProof/>
+        </w:rPr>
+        <w:drawing>
+          <wp:inline distT="0" distB="0" distL="0" distR="0" wp14:anchorId="77943168" wp14:editId="0B386BC1">
+            <wp:extent cx="3295650" cy="209550"/>
+            <wp:effectExtent l="0" t="0" r="0" b="0"/>
+            <wp:docPr id="40" name="Immagine 40"/>
+            <wp:cNvGraphicFramePr>
+              <a:graphicFrameLocks xmlns:a="http://schemas.openxmlformats.org/drawingml/2006/main" noChangeAspect="1"/>
+            </wp:cNvGraphicFramePr>
+            <a:graphic xmlns:a="http://schemas.openxmlformats.org/drawingml/2006/main">
+              <a:graphicData uri="http://schemas.openxmlformats.org/drawingml/2006/picture">
+                <pic:pic xmlns:pic="http://schemas.openxmlformats.org/drawingml/2006/picture">
+                  <pic:nvPicPr>
+                    <pic:cNvPr id="1" name=""/>
+                    <pic:cNvPicPr/>
+                  </pic:nvPicPr>
+                  <pic:blipFill>
+                    <a:blip r:embed="rId22"/>
+                    <a:stretch>
+                      <a:fillRect/>
+                    </a:stretch>
+                  </pic:blipFill>
+                  <pic:spPr>
+                    <a:xfrm>
+                      <a:off x="0" y="0"/>
+                      <a:ext cx="3295650" cy="209550"/>
+                    </a:xfrm>
+                    <a:prstGeom prst="rect">
+                      <a:avLst/>
+                    </a:prstGeom>
+                  </pic:spPr>
+                </pic:pic>
+              </a:graphicData>
+            </a:graphic>
+          </wp:inline>
+        </w:drawing>
+      </w:r>
+    </w:p>
+    <w:p>
+      <w:pPr>
+        <w:tabs>
+          <w:tab w:val="left" w:pos="5370"/>
+        </w:tabs>
+        <w:rPr>
+          <w:rFonts w:ascii="Times New Roman" w:hAnsi="Times New Roman" w:cs="Times New Roman"/>
+          <w:sz w:val="24"/>
+        </w:rPr>
+      </w:pPr>
+    </w:p>
+    <w:p>
+      <w:pPr>
+        <w:tabs>
+          <w:tab w:val="left" w:pos="5370"/>
+        </w:tabs>
+        <w:rPr>
+          <w:rFonts w:ascii="Times New Roman" w:hAnsi="Times New Roman" w:cs="Times New Roman"/>
+          <w:i/>
+          <w:sz w:val="24"/>
+        </w:rPr>
+      </w:pPr>
+      <w:r>
+        <w:rPr>
+          <w:rFonts w:ascii="Times New Roman" w:hAnsi="Times New Roman" w:cs="Times New Roman"/>
+          <w:i/>
+          <w:sz w:val="24"/>
+        </w:rPr>
+        <w:t xml:space="preserve">            </w:t>
+      </w:r>
+      <w:r>
+        <w:rPr>
+          <w:rFonts w:ascii="Times New Roman" w:hAnsi="Times New Roman" w:cs="Times New Roman"/>
+          <w:i/>
+          <w:sz w:val="24"/>
+        </w:rPr>
+        <w:t>Click su bottone</w:t>
+      </w:r>
+      <w:r>
+        <w:rPr>
+          <w:rFonts w:ascii="Times New Roman" w:hAnsi="Times New Roman" w:cs="Times New Roman"/>
+          <w:i/>
+          <w:sz w:val="24"/>
+        </w:rPr>
+        <w:t xml:space="preserve"> Robo</w:t>
+      </w:r>
+      <w:r>
+        <w:rPr>
+          <w:rFonts w:ascii="Times New Roman" w:hAnsi="Times New Roman" w:cs="Times New Roman"/>
+          <w:i/>
+          <w:sz w:val="24"/>
+        </w:rPr>
+        <w:t>lectric</w:t>
+      </w:r>
+    </w:p>
+    <w:p>
+      <w:pPr>
+        <w:tabs>
+          <w:tab w:val="left" w:pos="5370"/>
+        </w:tabs>
+        <w:rPr>
+          <w:rFonts w:ascii="Times New Roman" w:hAnsi="Times New Roman" w:cs="Times New Roman"/>
+          <w:sz w:val="24"/>
+        </w:rPr>
+      </w:pPr>
+      <w:r>
+        <w:rPr>
+          <w:noProof/>
+        </w:rPr>
+        <w:drawing>
+          <wp:inline distT="0" distB="0" distL="0" distR="0" wp14:anchorId="541C5CEF" wp14:editId="5F2623C7">
+            <wp:extent cx="3933825" cy="228600"/>
+            <wp:effectExtent l="0" t="0" r="9525" b="0"/>
+            <wp:docPr id="42" name="Immagine 42"/>
+            <wp:cNvGraphicFramePr>
+              <a:graphicFrameLocks xmlns:a="http://schemas.openxmlformats.org/drawingml/2006/main" noChangeAspect="1"/>
+            </wp:cNvGraphicFramePr>
+            <a:graphic xmlns:a="http://schemas.openxmlformats.org/drawingml/2006/main">
+              <a:graphicData uri="http://schemas.openxmlformats.org/drawingml/2006/picture">
+                <pic:pic xmlns:pic="http://schemas.openxmlformats.org/drawingml/2006/picture">
+                  <pic:nvPicPr>
+                    <pic:cNvPr id="1" name=""/>
+                    <pic:cNvPicPr/>
+                  </pic:nvPicPr>
+                  <pic:blipFill>
+                    <a:blip r:embed="rId23"/>
+                    <a:stretch>
+                      <a:fillRect/>
+                    </a:stretch>
+                  </pic:blipFill>
+                  <pic:spPr>
+                    <a:xfrm>
+                      <a:off x="0" y="0"/>
+                      <a:ext cx="3933825" cy="228600"/>
+                    </a:xfrm>
+                    <a:prstGeom prst="rect">
+                      <a:avLst/>
+                    </a:prstGeom>
+                  </pic:spPr>
+                </pic:pic>
+              </a:graphicData>
+            </a:graphic>
+          </wp:inline>
+        </w:drawing>
+      </w:r>
+    </w:p>
+    <w:p>
+      <w:pPr>
+        <w:tabs>
+          <w:tab w:val="left" w:pos="5370"/>
+        </w:tabs>
+        <w:rPr>
+          <w:rFonts w:ascii="Times New Roman" w:hAnsi="Times New Roman" w:cs="Times New Roman"/>
+          <w:sz w:val="24"/>
+        </w:rPr>
+      </w:pPr>
+    </w:p>
+    <w:p>
+      <w:pPr>
+        <w:rPr>
+          <w:rFonts w:ascii="Times New Roman" w:hAnsi="Times New Roman" w:cs="Times New Roman"/>
+          <w:sz w:val="24"/>
+        </w:rPr>
+      </w:pPr>
+    </w:p>
+    <w:p>
+      <w:pPr>
+        <w:rPr>
+          <w:rFonts w:ascii="Times New Roman" w:hAnsi="Times New Roman" w:cs="Times New Roman"/>
+          <w:sz w:val="24"/>
+        </w:rPr>
+      </w:pPr>
+      <w:r>
+        <w:rPr>
+          <w:rFonts w:ascii="Times New Roman" w:hAnsi="Times New Roman" w:cs="Times New Roman"/>
+          <w:sz w:val="24"/>
+        </w:rPr>
+        <w:lastRenderedPageBreak/>
         <w:t xml:space="preserve">Per il progetto ApplicazioneTest è stato generato </w:t>
       </w:r>
       <w:r>
@@ -1853,6 +3190,11 @@
     </w:p>
     <w:p>
       <w:pPr>
+        <w:pStyle w:val="Paragrafoelenco"/>
+        <w:numPr>
+          <w:ilvl w:val="0"/>
+          <w:numId w:val="10"/>
+        </w:numPr>
         <w:rPr>
           <w:rFonts w:ascii="Times New Roman" w:hAnsi="Times New Roman" w:cs="Times New Roman"/>
           <w:i/>
@@ -1866,6 +3208,14 @@
           <w:sz w:val="24"/>
         </w:rPr>
         <w:t xml:space="preserve">Click su CheckBox </w:t>
+      </w:r>
+      <w:r>
+        <w:rPr>
+          <w:rFonts w:ascii="Times New Roman" w:hAnsi="Times New Roman" w:cs="Times New Roman"/>
+          <w:i/>
+          <w:sz w:val="24"/>
+        </w:rPr>
+        <w:t>Espresso</w:t>
       </w:r>
     </w:p>
     <w:p>
@@ -1895,7 +3245,7 @@
                     <pic:cNvPicPr/>
                   </pic:nvPicPr>
                   <pic:blipFill>
-                    <a:blip r:embed="rId14"/>
+                    <a:blip r:embed="rId24"/>
                     <a:stretch>
                       <a:fillRect/>
                     </a:stretch>
@@ -2023,6 +3373,32 @@
     </w:p>
     <w:p>
       <w:pPr>
+        <w:ind w:firstLine="708"/>
+        <w:rPr>
+          <w:rFonts w:ascii="Times New Roman" w:hAnsi="Times New Roman" w:cs="Times New Roman"/>
+          <w:i/>
+          <w:sz w:val="24"/>
+        </w:rPr>
+      </w:pPr>
+      <w:r>
+        <w:rPr>
+          <w:rFonts w:ascii="Times New Roman" w:hAnsi="Times New Roman" w:cs="Times New Roman"/>
+          <w:i/>
+          <w:sz w:val="24"/>
+        </w:rPr>
+        <w:t xml:space="preserve">Click su CheckBox </w:t>
+      </w:r>
+      <w:r>
+        <w:rPr>
+          <w:rFonts w:ascii="Times New Roman" w:hAnsi="Times New Roman" w:cs="Times New Roman"/>
+          <w:i/>
+          <w:sz w:val="24"/>
+        </w:rPr>
+        <w:t>Robolectric</w:t>
+      </w:r>
+    </w:p>
+    <w:p>
+      <w:pPr>
         <w:rPr>
           <w:rFonts w:ascii="Times New Roman" w:hAnsi="Times New Roman" w:cs="Times New Roman"/>
           <w:b/>
@@ -2050,7 +3426,7 @@
                     <pic:cNvPicPr/>
                   </pic:nvPicPr>
                   <pic:blipFill>
-                    <a:blip r:embed="rId15"/>
+                    <a:blip r:embed="rId25"/>
                     <a:stretch>
                       <a:fillRect/>
                     </a:stretch>
@@ -2073,6 +3449,11 @@
     </w:p>
     <w:p>
       <w:pPr>
+        <w:pStyle w:val="Paragrafoelenco"/>
+        <w:numPr>
+          <w:ilvl w:val="0"/>
+          <w:numId w:val="10"/>
+        </w:numPr>
         <w:rPr>
           <w:rFonts w:ascii="Times New Roman" w:hAnsi="Times New Roman" w:cs="Times New Roman"/>
           <w:i/>
@@ -2086,6 +3467,14 @@
           <w:sz w:val="24"/>
         </w:rPr>
         <w:t>Verifica testo</w:t>
+      </w:r>
+      <w:r>
+        <w:rPr>
+          <w:rFonts w:ascii="Times New Roman" w:hAnsi="Times New Roman" w:cs="Times New Roman"/>
+          <w:i/>
+          <w:sz w:val="24"/>
+        </w:rPr>
+        <w:t xml:space="preserve"> Espresso</w:t>
       </w:r>
     </w:p>
     <w:p>
@@ -2186,7 +3575,7 @@
                     <pic:cNvPicPr/>
                   </pic:nvPicPr>
                   <pic:blipFill>
-                    <a:blip r:embed="rId16"/>
+                    <a:blip r:embed="rId26"/>
                     <a:stretch>
                       <a:fillRect/>
                     </a:stretch>
@@ -2227,6 +3616,24 @@
     </w:p>
     <w:p>
       <w:pPr>
+        <w:ind w:firstLine="708"/>
+        <w:rPr>
+          <w:rFonts w:ascii="Times New Roman" w:hAnsi="Times New Roman" w:cs="Times New Roman"/>
+          <w:i/>
+          <w:sz w:val="24"/>
+        </w:rPr>
+      </w:pPr>
+      <w:r>
+        <w:rPr>
+          <w:rFonts w:ascii="Times New Roman" w:hAnsi="Times New Roman" w:cs="Times New Roman"/>
+          <w:i/>
+          <w:sz w:val="24"/>
+        </w:rPr>
+        <w:t>Verifica Testo Robolectric</w:t>
+      </w:r>
+    </w:p>
+    <w:p>
+      <w:pPr>
         <w:rPr>
           <w:rFonts w:ascii="Times New Roman" w:hAnsi="Times New Roman" w:cs="Times New Roman"/>
           <w:i/>
@@ -2253,7 +3660,7 @@
                     <pic:cNvPicPr/>
                   </pic:nvPicPr>
                   <pic:blipFill>
-                    <a:blip r:embed="rId17"/>
+                    <a:blip r:embed="rId27"/>
                     <a:stretch>
                       <a:fillRect/>
                     </a:stretch>
@@ -2291,13 +3698,72 @@
           <w:sz w:val="24"/>
         </w:rPr>
       </w:pPr>
-      <w:r>
-        <w:rPr>
-          <w:rFonts w:ascii="Times New Roman" w:hAnsi="Times New Roman" w:cs="Times New Roman"/>
-          <w:i/>
-          <w:sz w:val="24"/>
-        </w:rPr>
+    </w:p>
+    <w:p>
+      <w:pPr>
+        <w:rPr>
+          <w:rFonts w:ascii="Times New Roman" w:hAnsi="Times New Roman" w:cs="Times New Roman"/>
+          <w:i/>
+          <w:sz w:val="24"/>
+        </w:rPr>
+      </w:pPr>
+    </w:p>
+    <w:p>
+      <w:pPr>
+        <w:rPr>
+          <w:rFonts w:ascii="Times New Roman" w:hAnsi="Times New Roman" w:cs="Times New Roman"/>
+          <w:i/>
+          <w:sz w:val="24"/>
+        </w:rPr>
+      </w:pPr>
+    </w:p>
+    <w:p>
+      <w:pPr>
+        <w:rPr>
+          <w:rFonts w:ascii="Times New Roman" w:hAnsi="Times New Roman" w:cs="Times New Roman"/>
+          <w:i/>
+          <w:sz w:val="24"/>
+        </w:rPr>
+      </w:pPr>
+    </w:p>
+    <w:p>
+      <w:pPr>
+        <w:rPr>
+          <w:rFonts w:ascii="Times New Roman" w:hAnsi="Times New Roman" w:cs="Times New Roman"/>
+          <w:i/>
+          <w:sz w:val="24"/>
+        </w:rPr>
+      </w:pPr>
+    </w:p>
+    <w:p>
+      <w:pPr>
+        <w:pStyle w:val="Paragrafoelenco"/>
+        <w:numPr>
+          <w:ilvl w:val="0"/>
+          <w:numId w:val="10"/>
+        </w:numPr>
+        <w:rPr>
+          <w:rFonts w:ascii="Times New Roman" w:hAnsi="Times New Roman" w:cs="Times New Roman"/>
+          <w:i/>
+          <w:sz w:val="24"/>
+        </w:rPr>
+      </w:pPr>
+      <w:r>
+        <w:rPr>
+          <w:rFonts w:ascii="Times New Roman" w:hAnsi="Times New Roman" w:cs="Times New Roman"/>
+          <w:i/>
+          <w:sz w:val="24"/>
+        </w:rPr>
+        <w:lastRenderedPageBreak/>
         <w:t>LongClick su item di lista</w:t>
+      </w:r>
+      <w:r>
+        <w:rPr>
+          <w:rFonts w:ascii="Times New Roman" w:hAnsi="Times New Roman" w:cs="Times New Roman"/>
+          <w:i/>
+          <w:sz w:val="24"/>
+        </w:rPr>
+        <w:t xml:space="preserve"> Espresso</w:t>
       </w:r>
     </w:p>
     <w:p>
@@ -2398,7 +3864,7 @@
                     <pic:cNvPicPr/>
                   </pic:nvPicPr>
                   <pic:blipFill>
-                    <a:blip r:embed="rId18"/>
+                    <a:blip r:embed="rId28"/>
                     <a:stretch>
                       <a:fillRect/>
                     </a:stretch>
@@ -2448,6 +3914,24 @@
     </w:p>
     <w:p>
       <w:pPr>
+        <w:ind w:firstLine="708"/>
+        <w:rPr>
+          <w:rFonts w:ascii="Times New Roman" w:hAnsi="Times New Roman" w:cs="Times New Roman"/>
+          <w:i/>
+          <w:sz w:val="24"/>
+        </w:rPr>
+      </w:pPr>
+      <w:r>
+        <w:rPr>
+          <w:rFonts w:ascii="Times New Roman" w:hAnsi="Times New Roman" w:cs="Times New Roman"/>
+          <w:i/>
+          <w:sz w:val="24"/>
+        </w:rPr>
+        <w:t>LongClick su item lista Robolectric</w:t>
+      </w:r>
+    </w:p>
+    <w:p>
+      <w:pPr>
         <w:rPr>
           <w:rFonts w:ascii="Times New Roman" w:hAnsi="Times New Roman" w:cs="Times New Roman"/>
           <w:i/>
@@ -2474,7 +3958,7 @@
                     <pic:cNvPicPr/>
                   </pic:nvPicPr>
                   <pic:blipFill>
-                    <a:blip r:embed="rId19"/>
+                    <a:blip r:embed="rId29"/>
                     <a:stretch>
                       <a:fillRect/>
                     </a:stretch>
@@ -2497,6 +3981,11 @@
     </w:p>
     <w:p>
       <w:pPr>
+        <w:pStyle w:val="Paragrafoelenco"/>
+        <w:numPr>
+          <w:ilvl w:val="0"/>
+          <w:numId w:val="10"/>
+        </w:numPr>
         <w:rPr>
           <w:rFonts w:ascii="Times New Roman" w:hAnsi="Times New Roman" w:cs="Times New Roman"/>
           <w:i/>
@@ -2510,6 +3999,14 @@
           <w:sz w:val="24"/>
         </w:rPr>
         <w:t>Scrittura in un campo di testo</w:t>
+      </w:r>
+      <w:r>
+        <w:rPr>
+          <w:rFonts w:ascii="Times New Roman" w:hAnsi="Times New Roman" w:cs="Times New Roman"/>
+          <w:i/>
+          <w:sz w:val="24"/>
+        </w:rPr>
+        <w:t xml:space="preserve"> Espresso</w:t>
       </w:r>
     </w:p>
     <w:p>
@@ -2610,7 +4107,7 @@
                     <pic:cNvPicPr/>
                   </pic:nvPicPr>
                   <pic:blipFill>
-                    <a:blip r:embed="rId20"/>
+                    <a:blip r:embed="rId30"/>
                     <a:stretch>
                       <a:fillRect/>
                     </a:stretch>
@@ -2651,6 +4148,24 @@
     </w:p>
     <w:p>
       <w:pPr>
+        <w:ind w:firstLine="708"/>
+        <w:rPr>
+          <w:rFonts w:ascii="Times New Roman" w:hAnsi="Times New Roman" w:cs="Times New Roman"/>
+          <w:i/>
+          <w:sz w:val="24"/>
+        </w:rPr>
+      </w:pPr>
+      <w:r>
+        <w:rPr>
+          <w:rFonts w:ascii="Times New Roman" w:hAnsi="Times New Roman" w:cs="Times New Roman"/>
+          <w:i/>
+          <w:sz w:val="24"/>
+        </w:rPr>
+        <w:t>Scrittura di un testo Robolectric</w:t>
+      </w:r>
+    </w:p>
+    <w:p>
+      <w:pPr>
         <w:rPr>
           <w:rFonts w:ascii="Times New Roman" w:hAnsi="Times New Roman" w:cs="Times New Roman"/>
           <w:i/>
@@ -2677,7 +4192,7 @@
                     <pic:cNvPicPr/>
                   </pic:nvPicPr>
                   <pic:blipFill>
-                    <a:blip r:embed="rId21"/>
+                    <a:blip r:embed="rId31"/>
                     <a:stretch>
                       <a:fillRect/>
                     </a:stretch>
@@ -2705,130 +4220,28 @@
           <w:sz w:val="24"/>
         </w:rPr>
       </w:pPr>
-      <w:r>
-        <w:rPr>
-          <w:rFonts w:ascii="Times New Roman" w:hAnsi="Times New Roman" w:cs="Times New Roman"/>
-          <w:sz w:val="24"/>
-        </w:rPr>
-        <w:t xml:space="preserve">Per il progetto ApplicazioneTest </w:t>
-      </w:r>
-      <w:r>
-        <w:rPr>
-          <w:rFonts w:ascii="Times New Roman" w:hAnsi="Times New Roman" w:cs="Times New Roman"/>
-          <w:sz w:val="24"/>
-        </w:rPr>
-        <w:t>è stato creato, grazie al recorder automatico di Espresso, il test ProvaTest2.java, al fine di considerare l’evento di “click su un menu”</w:t>
-      </w:r>
-      <w:r>
-        <w:rPr>
-          <w:rFonts w:ascii="Times New Roman" w:hAnsi="Times New Roman" w:cs="Times New Roman"/>
-          <w:sz w:val="24"/>
-        </w:rPr>
-        <w:t xml:space="preserve">. </w:t>
-      </w:r>
-    </w:p>
-    <w:p>
-      <w:pPr>
-        <w:rPr>
-          <w:rFonts w:ascii="Times New Roman" w:hAnsi="Times New Roman" w:cs="Times New Roman"/>
-          <w:sz w:val="24"/>
-        </w:rPr>
-      </w:pPr>
-    </w:p>
-    <w:p>
-      <w:pPr>
-        <w:rPr>
-          <w:rFonts w:ascii="Times New Roman" w:hAnsi="Times New Roman" w:cs="Times New Roman"/>
-          <w:sz w:val="24"/>
-        </w:rPr>
-      </w:pPr>
-    </w:p>
-    <w:p>
-      <w:pPr>
-        <w:rPr>
-          <w:rFonts w:ascii="Times New Roman" w:hAnsi="Times New Roman" w:cs="Times New Roman"/>
-          <w:sz w:val="24"/>
-        </w:rPr>
-      </w:pPr>
-    </w:p>
-    <w:p>
-      <w:pPr>
-        <w:rPr>
-          <w:rFonts w:ascii="Times New Roman" w:hAnsi="Times New Roman" w:cs="Times New Roman"/>
-          <w:i/>
-          <w:sz w:val="24"/>
-        </w:rPr>
-      </w:pPr>
-      <w:r>
-        <w:rPr>
-          <w:rFonts w:ascii="Times New Roman" w:hAnsi="Times New Roman" w:cs="Times New Roman"/>
-          <w:i/>
+    </w:p>
+    <w:p>
+      <w:pPr>
+        <w:rPr>
+          <w:rFonts w:ascii="Times New Roman" w:hAnsi="Times New Roman" w:cs="Times New Roman"/>
+          <w:sz w:val="24"/>
+        </w:rPr>
+      </w:pPr>
+    </w:p>
+    <w:p>
+      <w:pPr>
+        <w:rPr>
+          <w:rFonts w:ascii="Times New Roman" w:hAnsi="Times New Roman" w:cs="Times New Roman"/>
+          <w:sz w:val="24"/>
+        </w:rPr>
+      </w:pPr>
+      <w:r>
+        <w:rPr>
+          <w:rFonts w:ascii="Times New Roman" w:hAnsi="Times New Roman" w:cs="Times New Roman"/>
           <w:sz w:val="24"/>
         </w:rPr>
         <w:lastRenderedPageBreak/>
-        <w:t>Click su menu Espresso</w:t>
-      </w:r>
-    </w:p>
-    <w:p>
-      <w:pPr>
-        <w:rPr>
-          <w:rFonts w:ascii="Times New Roman" w:hAnsi="Times New Roman" w:cs="Times New Roman"/>
-          <w:sz w:val="24"/>
-        </w:rPr>
-      </w:pPr>
-      <w:r>
-        <w:rPr>
-          <w:noProof/>
-        </w:rPr>
-        <w:drawing>
-          <wp:inline distT="0" distB="0" distL="0" distR="0" wp14:anchorId="53E353F6" wp14:editId="750FF364">
-            <wp:extent cx="6120130" cy="3107055"/>
-            <wp:effectExtent l="0" t="0" r="0" b="0"/>
-            <wp:docPr id="22" name="Immagine 22"/>
-            <wp:cNvGraphicFramePr>
-              <a:graphicFrameLocks xmlns:a="http://schemas.openxmlformats.org/drawingml/2006/main" noChangeAspect="1"/>
-            </wp:cNvGraphicFramePr>
-            <a:graphic xmlns:a="http://schemas.openxmlformats.org/drawingml/2006/main">
-              <a:graphicData uri="http://schemas.openxmlformats.org/drawingml/2006/picture">
-                <pic:pic xmlns:pic="http://schemas.openxmlformats.org/drawingml/2006/picture">
-                  <pic:nvPicPr>
-                    <pic:cNvPr id="1" name=""/>
-                    <pic:cNvPicPr/>
-                  </pic:nvPicPr>
-                  <pic:blipFill>
-                    <a:blip r:embed="rId22"/>
-                    <a:stretch>
-                      <a:fillRect/>
-                    </a:stretch>
-                  </pic:blipFill>
-                  <pic:spPr>
-                    <a:xfrm>
-                      <a:off x="0" y="0"/>
-                      <a:ext cx="6120130" cy="3107055"/>
-                    </a:xfrm>
-                    <a:prstGeom prst="rect">
-                      <a:avLst/>
-                    </a:prstGeom>
-                  </pic:spPr>
-                </pic:pic>
-              </a:graphicData>
-            </a:graphic>
-          </wp:inline>
-        </w:drawing>
-      </w:r>
-    </w:p>
-    <w:p>
-      <w:pPr>
-        <w:rPr>
-          <w:rFonts w:ascii="Times New Roman" w:hAnsi="Times New Roman" w:cs="Times New Roman"/>
-          <w:sz w:val="24"/>
-        </w:rPr>
-      </w:pPr>
-      <w:r>
-        <w:rPr>
-          <w:rFonts w:ascii="Times New Roman" w:hAnsi="Times New Roman" w:cs="Times New Roman"/>
-          <w:sz w:val="24"/>
-        </w:rPr>
         <w:t>Robotium viene, invece, utilizzato per generare il test specificato nel file RobotiumTest.java, in cui sono riportati gli eventi visti per i test generati per Espresso e Robolectric. Di seguito sono riportati alcuni esempi:</w:t>
       </w:r>
     </w:p>
@@ -2836,69 +4249,17 @@
       <w:pPr>
         <w:rPr>
           <w:rFonts w:ascii="Times New Roman" w:hAnsi="Times New Roman" w:cs="Times New Roman"/>
-          <w:i/>
-          <w:sz w:val="24"/>
-        </w:rPr>
-      </w:pPr>
-      <w:r>
-        <w:rPr>
-          <w:rFonts w:ascii="Times New Roman" w:hAnsi="Times New Roman" w:cs="Times New Roman"/>
-          <w:i/>
-          <w:sz w:val="24"/>
-        </w:rPr>
-        <w:t>Click su menu</w:t>
-      </w:r>
-    </w:p>
-    <w:p>
-      <w:pPr>
-        <w:rPr>
-          <w:rFonts w:ascii="Times New Roman" w:hAnsi="Times New Roman" w:cs="Times New Roman"/>
-          <w:sz w:val="24"/>
-        </w:rPr>
-      </w:pPr>
-      <w:r>
-        <w:rPr>
-          <w:noProof/>
-        </w:rPr>
-        <w:drawing>
-          <wp:inline distT="0" distB="0" distL="0" distR="0" wp14:anchorId="754A798E" wp14:editId="45262BC8">
-            <wp:extent cx="2800350" cy="333375"/>
-            <wp:effectExtent l="0" t="0" r="0" b="9525"/>
-            <wp:docPr id="25" name="Immagine 25"/>
-            <wp:cNvGraphicFramePr>
-              <a:graphicFrameLocks xmlns:a="http://schemas.openxmlformats.org/drawingml/2006/main" noChangeAspect="1"/>
-            </wp:cNvGraphicFramePr>
-            <a:graphic xmlns:a="http://schemas.openxmlformats.org/drawingml/2006/main">
-              <a:graphicData uri="http://schemas.openxmlformats.org/drawingml/2006/picture">
-                <pic:pic xmlns:pic="http://schemas.openxmlformats.org/drawingml/2006/picture">
-                  <pic:nvPicPr>
-                    <pic:cNvPr id="1" name=""/>
-                    <pic:cNvPicPr/>
-                  </pic:nvPicPr>
-                  <pic:blipFill>
-                    <a:blip r:embed="rId23"/>
-                    <a:stretch>
-                      <a:fillRect/>
-                    </a:stretch>
-                  </pic:blipFill>
-                  <pic:spPr>
-                    <a:xfrm>
-                      <a:off x="0" y="0"/>
-                      <a:ext cx="2800350" cy="333375"/>
-                    </a:xfrm>
-                    <a:prstGeom prst="rect">
-                      <a:avLst/>
-                    </a:prstGeom>
-                  </pic:spPr>
-                </pic:pic>
-              </a:graphicData>
-            </a:graphic>
-          </wp:inline>
-        </w:drawing>
-      </w:r>
-    </w:p>
-    <w:p>
-      <w:pPr>
+          <w:sz w:val="24"/>
+        </w:rPr>
+      </w:pPr>
+    </w:p>
+    <w:p>
+      <w:pPr>
+        <w:pStyle w:val="Paragrafoelenco"/>
+        <w:numPr>
+          <w:ilvl w:val="0"/>
+          <w:numId w:val="10"/>
+        </w:numPr>
         <w:rPr>
           <w:rFonts w:ascii="Times New Roman" w:hAnsi="Times New Roman" w:cs="Times New Roman"/>
           <w:i/>
@@ -2912,6 +4273,14 @@
           <w:sz w:val="24"/>
         </w:rPr>
         <w:t>Long Click su un elemento di una lista</w:t>
+      </w:r>
+      <w:r>
+        <w:rPr>
+          <w:rFonts w:ascii="Times New Roman" w:hAnsi="Times New Roman" w:cs="Times New Roman"/>
+          <w:i/>
+          <w:sz w:val="24"/>
+        </w:rPr>
+        <w:t>, il corrispondente in Robolectricè analogo a quanto visto prima</w:t>
       </w:r>
     </w:p>
     <w:p>
@@ -2941,7 +4310,7 @@
                     <pic:cNvPicPr/>
                   </pic:nvPicPr>
                   <pic:blipFill>
-                    <a:blip r:embed="rId24"/>
+                    <a:blip r:embed="rId32"/>
                     <a:stretch>
                       <a:fillRect/>
                     </a:stretch>
@@ -2966,6 +4335,19 @@
       <w:pPr>
         <w:rPr>
           <w:rFonts w:ascii="Times New Roman" w:hAnsi="Times New Roman" w:cs="Times New Roman"/>
+          <w:sz w:val="24"/>
+        </w:rPr>
+      </w:pPr>
+    </w:p>
+    <w:p>
+      <w:pPr>
+        <w:pStyle w:val="Paragrafoelenco"/>
+        <w:numPr>
+          <w:ilvl w:val="0"/>
+          <w:numId w:val="10"/>
+        </w:numPr>
+        <w:rPr>
+          <w:rFonts w:ascii="Times New Roman" w:hAnsi="Times New Roman" w:cs="Times New Roman"/>
           <w:i/>
           <w:sz w:val="24"/>
         </w:rPr>
@@ -2977,6 +4359,30 @@
           <w:sz w:val="24"/>
         </w:rPr>
         <w:t>Click su checkbox</w:t>
+      </w:r>
+      <w:r>
+        <w:rPr>
+          <w:rFonts w:ascii="Times New Roman" w:hAnsi="Times New Roman" w:cs="Times New Roman"/>
+          <w:i/>
+          <w:sz w:val="24"/>
+        </w:rPr>
+        <w:t xml:space="preserve">, il corrispondente in </w:t>
+      </w:r>
+      <w:r>
+        <w:rPr>
+          <w:rFonts w:ascii="Times New Roman" w:hAnsi="Times New Roman" w:cs="Times New Roman"/>
+          <w:i/>
+          <w:sz w:val="24"/>
+        </w:rPr>
+        <w:t xml:space="preserve">Robolectric </w:t>
+      </w:r>
+      <w:r>
+        <w:rPr>
+          <w:rFonts w:ascii="Times New Roman" w:hAnsi="Times New Roman" w:cs="Times New Roman"/>
+          <w:i/>
+          <w:sz w:val="24"/>
+        </w:rPr>
+        <w:t>è analogo a quanto visto prima</w:t>
       </w:r>
     </w:p>
     <w:p>
@@ -3006,7 +4412,7 @@
                     <pic:cNvPicPr/>
                   </pic:nvPicPr>
                   <pic:blipFill>
-                    <a:blip r:embed="rId25"/>
+                    <a:blip r:embed="rId33"/>
                     <a:stretch>
                       <a:fillRect/>
                     </a:stretch>
@@ -3034,62 +4440,176 @@
           <w:sz w:val="24"/>
         </w:rPr>
       </w:pPr>
-      <w:r>
-        <w:rPr>
-          <w:rFonts w:ascii="Times New Roman" w:hAnsi="Times New Roman" w:cs="Times New Roman"/>
-          <w:sz w:val="24"/>
-        </w:rPr>
-        <w:t>Seleziona un elemento dello Spinner</w:t>
-      </w:r>
-    </w:p>
-    <w:p>
-      <w:pPr>
-        <w:rPr>
-          <w:rFonts w:ascii="Times New Roman" w:hAnsi="Times New Roman" w:cs="Times New Roman"/>
-          <w:sz w:val="24"/>
-        </w:rPr>
-      </w:pPr>
-      <w:r>
-        <w:rPr>
-          <w:noProof/>
-        </w:rPr>
-        <w:drawing>
-          <wp:inline distT="0" distB="0" distL="0" distR="0" wp14:anchorId="78E11671" wp14:editId="6E26EBE7">
-            <wp:extent cx="4124325" cy="971550"/>
-            <wp:effectExtent l="0" t="0" r="9525" b="0"/>
-            <wp:docPr id="28" name="Immagine 28"/>
-            <wp:cNvGraphicFramePr>
-              <a:graphicFrameLocks xmlns:a="http://schemas.openxmlformats.org/drawingml/2006/main" noChangeAspect="1"/>
-            </wp:cNvGraphicFramePr>
-            <a:graphic xmlns:a="http://schemas.openxmlformats.org/drawingml/2006/main">
-              <a:graphicData uri="http://schemas.openxmlformats.org/drawingml/2006/picture">
-                <pic:pic xmlns:pic="http://schemas.openxmlformats.org/drawingml/2006/picture">
-                  <pic:nvPicPr>
-                    <pic:cNvPr id="1" name=""/>
-                    <pic:cNvPicPr/>
-                  </pic:nvPicPr>
-                  <pic:blipFill>
-                    <a:blip r:embed="rId26"/>
-                    <a:stretch>
-                      <a:fillRect/>
-                    </a:stretch>
-                  </pic:blipFill>
-                  <pic:spPr>
-                    <a:xfrm>
-                      <a:off x="0" y="0"/>
-                      <a:ext cx="4124325" cy="971550"/>
-                    </a:xfrm>
-                    <a:prstGeom prst="rect">
-                      <a:avLst/>
-                    </a:prstGeom>
-                  </pic:spPr>
-                </pic:pic>
-              </a:graphicData>
-            </a:graphic>
-          </wp:inline>
-        </w:drawing>
-      </w:r>
-    </w:p>
+    </w:p>
+    <w:p>
+      <w:pPr>
+        <w:pStyle w:val="Paragrafoelenco"/>
+        <w:numPr>
+          <w:ilvl w:val="0"/>
+          <w:numId w:val="10"/>
+        </w:numPr>
+        <w:rPr>
+          <w:rFonts w:ascii="Times New Roman" w:hAnsi="Times New Roman" w:cs="Times New Roman"/>
+          <w:i/>
+          <w:sz w:val="24"/>
+        </w:rPr>
+      </w:pPr>
+      <w:r>
+        <w:rPr>
+          <w:rFonts w:ascii="Times New Roman" w:hAnsi="Times New Roman" w:cs="Times New Roman"/>
+          <w:i/>
+          <w:sz w:val="24"/>
+        </w:rPr>
+        <w:t>Scrittura in un campo di testo, il corrispondente in Robolectric è analogo a quanto visto prima</w:t>
+      </w:r>
+    </w:p>
+    <w:p>
+      <w:pPr>
+        <w:shd w:val="clear" w:color="auto" w:fill="FFFFFF"/>
+        <w:tabs>
+          <w:tab w:val="left" w:pos="916"/>
+          <w:tab w:val="left" w:pos="1832"/>
+          <w:tab w:val="left" w:pos="2748"/>
+          <w:tab w:val="left" w:pos="3664"/>
+          <w:tab w:val="left" w:pos="4580"/>
+          <w:tab w:val="left" w:pos="5496"/>
+          <w:tab w:val="left" w:pos="6412"/>
+          <w:tab w:val="left" w:pos="7328"/>
+          <w:tab w:val="left" w:pos="8244"/>
+          <w:tab w:val="left" w:pos="9160"/>
+          <w:tab w:val="left" w:pos="10076"/>
+          <w:tab w:val="left" w:pos="10992"/>
+          <w:tab w:val="left" w:pos="11908"/>
+          <w:tab w:val="left" w:pos="12824"/>
+          <w:tab w:val="left" w:pos="13740"/>
+          <w:tab w:val="left" w:pos="14656"/>
+        </w:tabs>
+        <w:spacing w:after="0" w:line="240" w:lineRule="auto"/>
+        <w:rPr>
+          <w:rFonts w:ascii="Courier New" w:eastAsia="Times New Roman" w:hAnsi="Courier New" w:cs="Courier New"/>
+          <w:color w:val="000000"/>
+          <w:sz w:val="20"/>
+          <w:szCs w:val="20"/>
+          <w:lang w:eastAsia="it-IT"/>
+        </w:rPr>
+      </w:pPr>
+      <w:r>
+        <w:rPr>
+          <w:rFonts w:ascii="Courier New" w:eastAsia="Times New Roman" w:hAnsi="Courier New" w:cs="Courier New"/>
+          <w:b/>
+          <w:bCs/>
+          <w:color w:val="660E7A"/>
+          <w:sz w:val="20"/>
+          <w:szCs w:val="20"/>
+          <w:lang w:eastAsia="it-IT"/>
+        </w:rPr>
+        <w:t>solo</w:t>
+      </w:r>
+      <w:r>
+        <w:rPr>
+          <w:rFonts w:ascii="Courier New" w:eastAsia="Times New Roman" w:hAnsi="Courier New" w:cs="Courier New"/>
+          <w:color w:val="000000"/>
+          <w:sz w:val="20"/>
+          <w:szCs w:val="20"/>
+          <w:lang w:eastAsia="it-IT"/>
+        </w:rPr>
+        <w:t xml:space="preserve">.enterText((EditText) </w:t>
+      </w:r>
+      <w:r>
+        <w:rPr>
+          <w:rFonts w:ascii="Courier New" w:eastAsia="Times New Roman" w:hAnsi="Courier New" w:cs="Courier New"/>
+          <w:b/>
+          <w:bCs/>
+          <w:color w:val="660E7A"/>
+          <w:sz w:val="20"/>
+          <w:szCs w:val="20"/>
+          <w:lang w:eastAsia="it-IT"/>
+        </w:rPr>
+        <w:t>solo</w:t>
+      </w:r>
+      <w:r>
+        <w:rPr>
+          <w:rFonts w:ascii="Courier New" w:eastAsia="Times New Roman" w:hAnsi="Courier New" w:cs="Courier New"/>
+          <w:color w:val="000000"/>
+          <w:sz w:val="20"/>
+          <w:szCs w:val="20"/>
+          <w:lang w:eastAsia="it-IT"/>
+        </w:rPr>
+        <w:t>.getView(R.id.</w:t>
+      </w:r>
+      <w:r>
+        <w:rPr>
+          <w:rFonts w:ascii="Courier New" w:eastAsia="Times New Roman" w:hAnsi="Courier New" w:cs="Courier New"/>
+          <w:b/>
+          <w:bCs/>
+          <w:i/>
+          <w:iCs/>
+          <w:color w:val="660E7A"/>
+          <w:sz w:val="20"/>
+          <w:szCs w:val="20"/>
+          <w:lang w:eastAsia="it-IT"/>
+        </w:rPr>
+        <w:t>testoInput</w:t>
+      </w:r>
+      <w:r>
+        <w:rPr>
+          <w:rFonts w:ascii="Courier New" w:eastAsia="Times New Roman" w:hAnsi="Courier New" w:cs="Courier New"/>
+          <w:color w:val="000000"/>
+          <w:sz w:val="20"/>
+          <w:szCs w:val="20"/>
+          <w:lang w:eastAsia="it-IT"/>
+        </w:rPr>
+        <w:t xml:space="preserve">), </w:t>
+      </w:r>
+      <w:r>
+        <w:rPr>
+          <w:rFonts w:ascii="Courier New" w:eastAsia="Times New Roman" w:hAnsi="Courier New" w:cs="Courier New"/>
+          <w:b/>
+          <w:bCs/>
+          <w:color w:val="008000"/>
+          <w:sz w:val="20"/>
+          <w:szCs w:val="20"/>
+          <w:lang w:eastAsia="it-IT"/>
+        </w:rPr>
+        <w:t>"idinputText!"</w:t>
+      </w:r>
+      <w:r>
+        <w:rPr>
+          <w:rFonts w:ascii="Courier New" w:eastAsia="Times New Roman" w:hAnsi="Courier New" w:cs="Courier New"/>
+          <w:color w:val="000000"/>
+          <w:sz w:val="20"/>
+          <w:szCs w:val="20"/>
+          <w:lang w:eastAsia="it-IT"/>
+        </w:rPr>
+        <w:t>);</w:t>
+      </w:r>
+    </w:p>
+    <w:p>
+      <w:pPr>
+        <w:rPr>
+          <w:rFonts w:ascii="Times New Roman" w:hAnsi="Times New Roman" w:cs="Times New Roman"/>
+          <w:i/>
+          <w:sz w:val="24"/>
+        </w:rPr>
+      </w:pPr>
+    </w:p>
+    <w:p>
+      <w:pPr>
+        <w:rPr>
+          <w:rFonts w:ascii="Times New Roman" w:hAnsi="Times New Roman" w:cs="Times New Roman"/>
+          <w:sz w:val="24"/>
+        </w:rPr>
+      </w:pPr>
+      <w:bookmarkStart w:id="0" w:name="_GoBack"/>
+      <w:r>
+        <w:rPr>
+          <w:rFonts w:ascii="Times New Roman" w:hAnsi="Times New Roman" w:cs="Times New Roman"/>
+          <w:sz w:val="24"/>
+        </w:rPr>
+        <w:t xml:space="preserve">E’ possibile, infine, fare una osservazione riguardante la corrispondenza degli eventi tra i tre strumenti. In effetti, in alcuni casi non è semplice effettuare una generalizzazione in quanto i tre strumenti, pur svolgendo la stessa azione, ricercano l’elemento in maniera diversa. In particolare Robolectric necessita sempre dell’identificativo della risorsa, mentre, Espresso e Robotium possono ricavare un elemento anche dal testo che compare nell’elemento stesso. Un esempio di quanto detto è proprio l’evento di click su un elemento del menu. Quindi, al fine di rendere possibile una traduzione automatica da Espresso/Robotium in Robolectric è necessario inserire informazioni aggiuntive. </w:t>
+      </w:r>
+    </w:p>
+    <w:bookmarkEnd w:id="0"/>
     <w:p>
       <w:pPr>
         <w:rPr>
@@ -3135,7 +4655,6 @@
           <w:i/>
           <w:sz w:val="24"/>
         </w:rPr>
-        <w:lastRenderedPageBreak/>
         <w:t xml:space="preserve">Progetto Traduttore Automatico </w:t>
       </w:r>
     </w:p>
@@ -3148,8 +4667,6 @@
           <w:sz w:val="24"/>
         </w:rPr>
       </w:pPr>
-      <w:bookmarkStart w:id="0" w:name="_GoBack"/>
-      <w:bookmarkEnd w:id="0"/>
     </w:p>
     <w:p>
       <w:pPr>
@@ -3760,6 +5277,119 @@
     </w:lvl>
   </w:abstractNum>
   <w:abstractNum w:abstractNumId="5" w15:restartNumberingAfterBreak="0">
+    <w:nsid w:val="46B96720"/>
+    <w:multiLevelType w:val="hybridMultilevel"/>
+    <w:tmpl w:val="E91C796E"/>
+    <w:lvl w:ilvl="0" w:tplc="0410000B">
+      <w:start w:val="1"/>
+      <w:numFmt w:val="bullet"/>
+      <w:lvlText w:val=""/>
+      <w:lvlJc w:val="left"/>
+      <w:pPr>
+        <w:ind w:left="720" w:hanging="360"/>
+      </w:pPr>
+      <w:rPr>
+        <w:rFonts w:ascii="Wingdings" w:hAnsi="Wingdings" w:hint="default"/>
+      </w:rPr>
+    </w:lvl>
+    <w:lvl w:ilvl="1" w:tplc="04100003" w:tentative="1">
+      <w:start w:val="1"/>
+      <w:numFmt w:val="bullet"/>
+      <w:lvlText w:val="o"/>
+      <w:lvlJc w:val="left"/>
+      <w:pPr>
+        <w:ind w:left="1440" w:hanging="360"/>
+      </w:pPr>
+      <w:rPr>
+        <w:rFonts w:ascii="Courier New" w:hAnsi="Courier New" w:cs="Courier New" w:hint="default"/>
+      </w:rPr>
+    </w:lvl>
+    <w:lvl w:ilvl="2" w:tplc="04100005" w:tentative="1">
+      <w:start w:val="1"/>
+      <w:numFmt w:val="bullet"/>
+      <w:lvlText w:val=""/>
+      <w:lvlJc w:val="left"/>
+      <w:pPr>
+        <w:ind w:left="2160" w:hanging="360"/>
+      </w:pPr>
+      <w:rPr>
+        <w:rFonts w:ascii="Wingdings" w:hAnsi="Wingdings" w:hint="default"/>
+      </w:rPr>
+    </w:lvl>
+    <w:lvl w:ilvl="3" w:tplc="04100001" w:tentative="1">
+      <w:start w:val="1"/>
+      <w:numFmt w:val="bullet"/>
+      <w:lvlText w:val=""/>
+      <w:lvlJc w:val="left"/>
+      <w:pPr>
+        <w:ind w:left="2880" w:hanging="360"/>
+      </w:pPr>
+      <w:rPr>
+        <w:rFonts w:ascii="Symbol" w:hAnsi="Symbol" w:hint="default"/>
+      </w:rPr>
+    </w:lvl>
+    <w:lvl w:ilvl="4" w:tplc="04100003" w:tentative="1">
+      <w:start w:val="1"/>
+      <w:numFmt w:val="bullet"/>
+      <w:lvlText w:val="o"/>
+      <w:lvlJc w:val="left"/>
+      <w:pPr>
+        <w:ind w:left="3600" w:hanging="360"/>
+      </w:pPr>
+      <w:rPr>
+        <w:rFonts w:ascii="Courier New" w:hAnsi="Courier New" w:cs="Courier New" w:hint="default"/>
+      </w:rPr>
+    </w:lvl>
+    <w:lvl w:ilvl="5" w:tplc="04100005" w:tentative="1">
+      <w:start w:val="1"/>
+      <w:numFmt w:val="bullet"/>
+      <w:lvlText w:val=""/>
+      <w:lvlJc w:val="left"/>
+      <w:pPr>
+        <w:ind w:left="4320" w:hanging="360"/>
+      </w:pPr>
+      <w:rPr>
+        <w:rFonts w:ascii="Wingdings" w:hAnsi="Wingdings" w:hint="default"/>
+      </w:rPr>
+    </w:lvl>
+    <w:lvl w:ilvl="6" w:tplc="04100001" w:tentative="1">
+      <w:start w:val="1"/>
+      <w:numFmt w:val="bullet"/>
+      <w:lvlText w:val=""/>
+      <w:lvlJc w:val="left"/>
+      <w:pPr>
+        <w:ind w:left="5040" w:hanging="360"/>
+      </w:pPr>
+      <w:rPr>
+        <w:rFonts w:ascii="Symbol" w:hAnsi="Symbol" w:hint="default"/>
+      </w:rPr>
+    </w:lvl>
+    <w:lvl w:ilvl="7" w:tplc="04100003" w:tentative="1">
+      <w:start w:val="1"/>
+      <w:numFmt w:val="bullet"/>
+      <w:lvlText w:val="o"/>
+      <w:lvlJc w:val="left"/>
+      <w:pPr>
+        <w:ind w:left="5760" w:hanging="360"/>
+      </w:pPr>
+      <w:rPr>
+        <w:rFonts w:ascii="Courier New" w:hAnsi="Courier New" w:cs="Courier New" w:hint="default"/>
+      </w:rPr>
+    </w:lvl>
+    <w:lvl w:ilvl="8" w:tplc="04100005" w:tentative="1">
+      <w:start w:val="1"/>
+      <w:numFmt w:val="bullet"/>
+      <w:lvlText w:val=""/>
+      <w:lvlJc w:val="left"/>
+      <w:pPr>
+        <w:ind w:left="6480" w:hanging="360"/>
+      </w:pPr>
+      <w:rPr>
+        <w:rFonts w:ascii="Wingdings" w:hAnsi="Wingdings" w:hint="default"/>
+      </w:rPr>
+    </w:lvl>
+  </w:abstractNum>
+  <w:abstractNum w:abstractNumId="6" w15:restartNumberingAfterBreak="0">
     <w:nsid w:val="48CD1EBD"/>
     <w:multiLevelType w:val="multilevel"/>
     <w:tmpl w:val="D9D6A38C"/>
@@ -3881,7 +5511,7 @@
       </w:rPr>
     </w:lvl>
   </w:abstractNum>
-  <w:abstractNum w:abstractNumId="6" w15:restartNumberingAfterBreak="0">
+  <w:abstractNum w:abstractNumId="7" w15:restartNumberingAfterBreak="0">
     <w:nsid w:val="606711A9"/>
     <w:multiLevelType w:val="hybridMultilevel"/>
     <w:tmpl w:val="7422B1AC"/>
@@ -3994,7 +5624,7 @@
       </w:rPr>
     </w:lvl>
   </w:abstractNum>
-  <w:abstractNum w:abstractNumId="7" w15:restartNumberingAfterBreak="0">
+  <w:abstractNum w:abstractNumId="8" w15:restartNumberingAfterBreak="0">
     <w:nsid w:val="65C87C9F"/>
     <w:multiLevelType w:val="multilevel"/>
     <w:tmpl w:val="456A7042"/>
@@ -4116,7 +5746,7 @@
       </w:rPr>
     </w:lvl>
   </w:abstractNum>
-  <w:abstractNum w:abstractNumId="8" w15:restartNumberingAfterBreak="0">
+  <w:abstractNum w:abstractNumId="9" w15:restartNumberingAfterBreak="0">
     <w:nsid w:val="75807DD8"/>
     <w:multiLevelType w:val="multilevel"/>
     <w:tmpl w:val="0410001F"/>
@@ -4206,16 +5836,16 @@
     <w:abstractNumId w:val="0"/>
   </w:num>
   <w:num w:numId="2">
-    <w:abstractNumId w:val="6"/>
+    <w:abstractNumId w:val="7"/>
   </w:num>
   <w:num w:numId="3">
+    <w:abstractNumId w:val="9"/>
+  </w:num>
+  <w:num w:numId="4">
     <w:abstractNumId w:val="8"/>
   </w:num>
-  <w:num w:numId="4">
-    <w:abstractNumId w:val="7"/>
-  </w:num>
   <w:num w:numId="5">
-    <w:abstractNumId w:val="5"/>
+    <w:abstractNumId w:val="6"/>
   </w:num>
   <w:num w:numId="6">
     <w:abstractNumId w:val="4"/>
@@ -4228,6 +5858,9 @@
   </w:num>
   <w:num w:numId="9">
     <w:abstractNumId w:val="2"/>
+  </w:num>
+  <w:num w:numId="10">
+    <w:abstractNumId w:val="5"/>
   </w:num>
 </w:numbering>
 </file>
@@ -4712,6 +6345,56 @@
     <w:uiPriority w:val="99"/>
     <w:rsid w:val="00740C03"/>
   </w:style>
+  <w:style w:type="paragraph" w:styleId="PreformattatoHTML">
+    <w:name w:val="HTML Preformatted"/>
+    <w:basedOn w:val="Normale"/>
+    <w:link w:val="PreformattatoHTMLCarattere"/>
+    <w:uiPriority w:val="99"/>
+    <w:semiHidden/>
+    <w:unhideWhenUsed/>
+    <w:rsid w:val="00C31F7B"/>
+    <w:pPr>
+      <w:tabs>
+        <w:tab w:val="left" w:pos="916"/>
+        <w:tab w:val="left" w:pos="1832"/>
+        <w:tab w:val="left" w:pos="2748"/>
+        <w:tab w:val="left" w:pos="3664"/>
+        <w:tab w:val="left" w:pos="4580"/>
+        <w:tab w:val="left" w:pos="5496"/>
+        <w:tab w:val="left" w:pos="6412"/>
+        <w:tab w:val="left" w:pos="7328"/>
+        <w:tab w:val="left" w:pos="8244"/>
+        <w:tab w:val="left" w:pos="9160"/>
+        <w:tab w:val="left" w:pos="10076"/>
+        <w:tab w:val="left" w:pos="10992"/>
+        <w:tab w:val="left" w:pos="11908"/>
+        <w:tab w:val="left" w:pos="12824"/>
+        <w:tab w:val="left" w:pos="13740"/>
+        <w:tab w:val="left" w:pos="14656"/>
+      </w:tabs>
+      <w:spacing w:after="0" w:line="240" w:lineRule="auto"/>
+    </w:pPr>
+    <w:rPr>
+      <w:rFonts w:ascii="Courier New" w:eastAsia="Times New Roman" w:hAnsi="Courier New" w:cs="Courier New"/>
+      <w:sz w:val="20"/>
+      <w:szCs w:val="20"/>
+      <w:lang w:eastAsia="it-IT"/>
+    </w:rPr>
+  </w:style>
+  <w:style w:type="character" w:customStyle="1" w:styleId="PreformattatoHTMLCarattere">
+    <w:name w:val="Preformattato HTML Carattere"/>
+    <w:basedOn w:val="Carpredefinitoparagrafo"/>
+    <w:link w:val="PreformattatoHTML"/>
+    <w:uiPriority w:val="99"/>
+    <w:semiHidden/>
+    <w:rsid w:val="00C31F7B"/>
+    <w:rPr>
+      <w:rFonts w:ascii="Courier New" w:eastAsia="Times New Roman" w:hAnsi="Courier New" w:cs="Courier New"/>
+      <w:sz w:val="20"/>
+      <w:szCs w:val="20"/>
+      <w:lang w:eastAsia="it-IT"/>
+    </w:rPr>
+  </w:style>
 </w:styles>
 </file>
 

</xml_diff>

<commit_message>
TesinaFINITA: Si deve fare solo un check finale
</commit_message>
<xml_diff>
--- a/TesinaIS2GalliGravinaValletta.docx
+++ b/TesinaIS2GalliGravinaValletta.docx
@@ -9788,6 +9788,15 @@
     </w:p>
     <w:p>
       <w:pPr>
+        <w:rPr>
+          <w:rFonts w:ascii="Times New Roman" w:hAnsi="Times New Roman" w:cs="Times New Roman"/>
+          <w:b/>
+          <w:sz w:val="24"/>
+        </w:rPr>
+      </w:pPr>
+    </w:p>
+    <w:p>
+      <w:pPr>
         <w:pStyle w:val="Paragrafoelenco"/>
         <w:numPr>
           <w:ilvl w:val="0"/>
@@ -9806,27 +9815,49 @@
           <w:sz w:val="24"/>
         </w:rPr>
         <w:lastRenderedPageBreak/>
-        <w:t>EsempioMunchlife</w:t>
-      </w:r>
-      <w:r>
-        <w:rPr>
-          <w:rFonts w:ascii="Times New Roman" w:hAnsi="Times New Roman" w:cs="Times New Roman"/>
-          <w:sz w:val="24"/>
-        </w:rPr>
-        <w:t xml:space="preserve">: </w:t>
-      </w:r>
-      <w:r>
-        <w:rPr>
-          <w:rFonts w:ascii="Times New Roman" w:hAnsi="Times New Roman" w:cs="Times New Roman"/>
-          <w:sz w:val="24"/>
-        </w:rPr>
-        <w:t>Tramite il recorder automatico di Espresso è stato generato il test ProvaTest.java. Seguendo la procedura descritta precedentemente, viene generato il test in Robolectric ProvaTestTradotto.java</w:t>
-      </w:r>
-    </w:p>
-    <w:p>
-      <w:pPr>
-        <w:rPr>
-          <w:rFonts w:ascii="Times New Roman" w:hAnsi="Times New Roman" w:cs="Times New Roman"/>
+        <w:t xml:space="preserve">Secondo esempio per TestApplicazione: </w:t>
+      </w:r>
+      <w:r>
+        <w:rPr>
+          <w:rFonts w:ascii="Times New Roman" w:hAnsi="Times New Roman" w:cs="Times New Roman"/>
+          <w:sz w:val="24"/>
+        </w:rPr>
+        <w:t>Tramite il recorder automatico di Espresso è stato generato il test ProvaTest</w:t>
+      </w:r>
+      <w:r>
+        <w:rPr>
+          <w:rFonts w:ascii="Times New Roman" w:hAnsi="Times New Roman" w:cs="Times New Roman"/>
+          <w:sz w:val="24"/>
+        </w:rPr>
+        <w:t>3</w:t>
+      </w:r>
+      <w:r>
+        <w:rPr>
+          <w:rFonts w:ascii="Times New Roman" w:hAnsi="Times New Roman" w:cs="Times New Roman"/>
+          <w:sz w:val="24"/>
+        </w:rPr>
+        <w:t>.java. Seguendo la procedura descritta precedentemente, viene generato il test in Robolectric ProvaTest</w:t>
+      </w:r>
+      <w:r>
+        <w:rPr>
+          <w:rFonts w:ascii="Times New Roman" w:hAnsi="Times New Roman" w:cs="Times New Roman"/>
+          <w:sz w:val="24"/>
+        </w:rPr>
+        <w:t>3</w:t>
+      </w:r>
+      <w:r>
+        <w:rPr>
+          <w:rFonts w:ascii="Times New Roman" w:hAnsi="Times New Roman" w:cs="Times New Roman"/>
+          <w:sz w:val="24"/>
+        </w:rPr>
+        <w:t>Tradotto.java</w:t>
+      </w:r>
+    </w:p>
+    <w:p>
+      <w:pPr>
+        <w:rPr>
+          <w:rFonts w:ascii="Times New Roman" w:hAnsi="Times New Roman" w:cs="Times New Roman"/>
+          <w:b/>
           <w:sz w:val="24"/>
         </w:rPr>
       </w:pPr>
@@ -9835,10 +9866,10 @@
           <w:noProof/>
         </w:rPr>
         <w:drawing>
-          <wp:inline distT="0" distB="0" distL="0" distR="0" wp14:anchorId="63E767DB" wp14:editId="60A5A6F7">
-            <wp:extent cx="6120130" cy="822325"/>
-            <wp:effectExtent l="0" t="0" r="0" b="0"/>
-            <wp:docPr id="73" name="Immagine 73"/>
+          <wp:inline distT="0" distB="0" distL="0" distR="0" wp14:anchorId="11A97107" wp14:editId="4BFD13B8">
+            <wp:extent cx="6120130" cy="4298950"/>
+            <wp:effectExtent l="0" t="0" r="0" b="6350"/>
+            <wp:docPr id="74" name="Immagine 74"/>
             <wp:cNvGraphicFramePr>
               <a:graphicFrameLocks xmlns:a="http://schemas.openxmlformats.org/drawingml/2006/main" noChangeAspect="1"/>
             </wp:cNvGraphicFramePr>
@@ -9858,6 +9889,85 @@
                   <pic:spPr>
                     <a:xfrm>
                       <a:off x="0" y="0"/>
+                      <a:ext cx="6120130" cy="4298950"/>
+                    </a:xfrm>
+                    <a:prstGeom prst="rect">
+                      <a:avLst/>
+                    </a:prstGeom>
+                  </pic:spPr>
+                </pic:pic>
+              </a:graphicData>
+            </a:graphic>
+          </wp:inline>
+        </w:drawing>
+      </w:r>
+      <w:bookmarkStart w:id="0" w:name="_GoBack"/>
+      <w:bookmarkEnd w:id="0"/>
+    </w:p>
+    <w:p>
+      <w:pPr>
+        <w:pStyle w:val="Paragrafoelenco"/>
+        <w:numPr>
+          <w:ilvl w:val="0"/>
+          <w:numId w:val="19"/>
+        </w:numPr>
+        <w:rPr>
+          <w:rFonts w:ascii="Times New Roman" w:hAnsi="Times New Roman" w:cs="Times New Roman"/>
+          <w:b/>
+          <w:sz w:val="24"/>
+        </w:rPr>
+      </w:pPr>
+      <w:r>
+        <w:rPr>
+          <w:rFonts w:ascii="Times New Roman" w:hAnsi="Times New Roman" w:cs="Times New Roman"/>
+          <w:b/>
+          <w:sz w:val="24"/>
+        </w:rPr>
+        <w:t>EsempioMunchlife</w:t>
+      </w:r>
+      <w:r>
+        <w:rPr>
+          <w:rFonts w:ascii="Times New Roman" w:hAnsi="Times New Roman" w:cs="Times New Roman"/>
+          <w:sz w:val="24"/>
+        </w:rPr>
+        <w:t>: Tramite il recorder automatico di Espresso è stato generato il test ProvaTest.java. Seguendo la procedura descritta precedentemente, viene generato il test in Robolectric ProvaTestTradotto.java</w:t>
+      </w:r>
+    </w:p>
+    <w:p>
+      <w:pPr>
+        <w:rPr>
+          <w:rFonts w:ascii="Times New Roman" w:hAnsi="Times New Roman" w:cs="Times New Roman"/>
+          <w:sz w:val="24"/>
+        </w:rPr>
+      </w:pPr>
+      <w:r>
+        <w:rPr>
+          <w:noProof/>
+        </w:rPr>
+        <w:drawing>
+          <wp:inline distT="0" distB="0" distL="0" distR="0" wp14:anchorId="63E767DB" wp14:editId="60A5A6F7">
+            <wp:extent cx="6120130" cy="822325"/>
+            <wp:effectExtent l="0" t="0" r="0" b="0"/>
+            <wp:docPr id="73" name="Immagine 73"/>
+            <wp:cNvGraphicFramePr>
+              <a:graphicFrameLocks xmlns:a="http://schemas.openxmlformats.org/drawingml/2006/main" noChangeAspect="1"/>
+            </wp:cNvGraphicFramePr>
+            <a:graphic xmlns:a="http://schemas.openxmlformats.org/drawingml/2006/main">
+              <a:graphicData uri="http://schemas.openxmlformats.org/drawingml/2006/picture">
+                <pic:pic xmlns:pic="http://schemas.openxmlformats.org/drawingml/2006/picture">
+                  <pic:nvPicPr>
+                    <pic:cNvPr id="1" name=""/>
+                    <pic:cNvPicPr/>
+                  </pic:nvPicPr>
+                  <pic:blipFill>
+                    <a:blip r:embed="rId71"/>
+                    <a:stretch>
+                      <a:fillRect/>
+                    </a:stretch>
+                  </pic:blipFill>
+                  <pic:spPr>
+                    <a:xfrm>
+                      <a:off x="0" y="0"/>
                       <a:ext cx="6120130" cy="822325"/>
                     </a:xfrm>
                     <a:prstGeom prst="rect">
@@ -9870,8 +9980,6 @@
           </wp:inline>
         </w:drawing>
       </w:r>
-      <w:bookmarkStart w:id="0" w:name="_GoBack"/>
-      <w:bookmarkEnd w:id="0"/>
     </w:p>
     <w:p>
       <w:pPr>
@@ -10040,7 +10148,7 @@
   <w:abstractNum w:abstractNumId="1" w15:restartNumberingAfterBreak="0">
     <w:nsid w:val="1BDC0D99"/>
     <w:multiLevelType w:val="hybridMultilevel"/>
-    <w:tmpl w:val="B6D6E556"/>
+    <w:tmpl w:val="AFC486F2"/>
     <w:lvl w:ilvl="0" w:tplc="04100009">
       <w:start w:val="1"/>
       <w:numFmt w:val="bullet"/>

</xml_diff>